<commit_message>
The Second Time Committing
</commit_message>
<xml_diff>
--- a/Assignment1.docx
+++ b/Assignment1.docx
@@ -137,9 +137,13 @@
           <w:sz w:val="36"/>
           <w:szCs w:val="36"/>
         </w:rPr>
-        <w:t>A</w:t>
-      </w:r>
-      <w:r>
+        <w:t>Assignment 1 Fundamental of Web Development </w:t>
+      </w:r>
+    </w:p>
+    <w:p>
+      <w:pPr>
+        <w:pStyle w:val="NormalWeb"/>
+        <w:spacing w:before="240" w:beforeAutospacing="0" w:after="160" w:afterAutospacing="0"/>
         <w:rPr>
           <w:b/>
           <w:bCs/>
@@ -147,9 +151,12 @@
           <w:sz w:val="36"/>
           <w:szCs w:val="36"/>
         </w:rPr>
-        <w:t xml:space="preserve">ssignment </w:t>
-      </w:r>
-      <w:r>
+      </w:pPr>
+    </w:p>
+    <w:p>
+      <w:pPr>
+        <w:pStyle w:val="NormalWeb"/>
+        <w:spacing w:before="240" w:beforeAutospacing="0" w:after="160" w:afterAutospacing="0"/>
         <w:rPr>
           <w:b/>
           <w:bCs/>
@@ -157,8 +164,35 @@
           <w:sz w:val="36"/>
           <w:szCs w:val="36"/>
         </w:rPr>
-        <w:t xml:space="preserve">1 </w:t>
-      </w:r>
+      </w:pPr>
+      <w:r>
+        <w:rPr>
+          <w:b/>
+          <w:bCs/>
+          <w:color w:val="000000"/>
+          <w:sz w:val="28"/>
+          <w:szCs w:val="28"/>
+        </w:rPr>
+        <w:t>Prepared By: </w:t>
+      </w:r>
+      <w:r>
+        <w:rPr>
+          <w:color w:val="000000"/>
+          <w:sz w:val="28"/>
+          <w:szCs w:val="28"/>
+        </w:rPr>
+        <w:t xml:space="preserve">- Sintayehu </w:t>
+      </w:r>
+      <w:proofErr w:type="spellStart"/>
+      <w:r>
+        <w:rPr>
+          <w:color w:val="000000"/>
+          <w:sz w:val="28"/>
+          <w:szCs w:val="28"/>
+        </w:rPr>
+        <w:t>Sermessa</w:t>
+      </w:r>
+      <w:proofErr w:type="spellEnd"/>
       <w:r>
         <w:rPr>
           <w:b/>
@@ -167,7 +201,80 @@
           <w:sz w:val="36"/>
           <w:szCs w:val="36"/>
         </w:rPr>
-        <w:t>Fundamental of Web Development </w:t>
+        <w:t> </w:t>
+      </w:r>
+    </w:p>
+    <w:p>
+      <w:pPr>
+        <w:pStyle w:val="NormalWeb"/>
+        <w:spacing w:before="240" w:beforeAutospacing="0" w:after="160" w:afterAutospacing="0"/>
+        <w:rPr>
+          <w:b/>
+          <w:bCs/>
+          <w:color w:val="000000"/>
+          <w:sz w:val="28"/>
+          <w:szCs w:val="28"/>
+        </w:rPr>
+      </w:pPr>
+      <w:proofErr w:type="gramStart"/>
+      <w:r>
+        <w:rPr>
+          <w:b/>
+          <w:bCs/>
+          <w:color w:val="000000"/>
+          <w:sz w:val="28"/>
+          <w:szCs w:val="28"/>
+        </w:rPr>
+        <w:t>Id:-</w:t>
+      </w:r>
+      <w:proofErr w:type="gramEnd"/>
+      <w:r>
+        <w:rPr>
+          <w:b/>
+          <w:bCs/>
+          <w:color w:val="000000"/>
+          <w:sz w:val="28"/>
+          <w:szCs w:val="28"/>
+        </w:rPr>
+        <w:t xml:space="preserve"> ATR/8798/11</w:t>
+      </w:r>
+    </w:p>
+    <w:p>
+      <w:pPr>
+        <w:pStyle w:val="NormalWeb"/>
+        <w:spacing w:before="240" w:beforeAutospacing="0" w:after="160" w:afterAutospacing="0"/>
+      </w:pPr>
+      <w:proofErr w:type="gramStart"/>
+      <w:r>
+        <w:rPr>
+          <w:b/>
+          <w:bCs/>
+          <w:color w:val="000000"/>
+          <w:sz w:val="28"/>
+          <w:szCs w:val="28"/>
+        </w:rPr>
+        <w:t>S</w:t>
+      </w:r>
+      <w:r>
+        <w:rPr>
+          <w:b/>
+          <w:bCs/>
+          <w:color w:val="000000"/>
+          <w:sz w:val="28"/>
+          <w:szCs w:val="28"/>
+        </w:rPr>
+        <w:t>ection:-</w:t>
+      </w:r>
+      <w:proofErr w:type="gramEnd"/>
+      <w:r>
+        <w:rPr>
+          <w:b/>
+          <w:bCs/>
+          <w:color w:val="000000"/>
+          <w:sz w:val="28"/>
+          <w:szCs w:val="28"/>
+        </w:rPr>
+        <w:t xml:space="preserve"> IT</w:t>
       </w:r>
     </w:p>
     <w:p>
@@ -186,24 +293,34 @@
     <w:p>
       <w:pPr>
         <w:pStyle w:val="NormalWeb"/>
+        <w:spacing w:before="240" w:beforeAutospacing="0" w:after="160" w:afterAutospacing="0" w:line="480" w:lineRule="auto"/>
+      </w:pPr>
+    </w:p>
+    <w:p>
+      <w:pPr>
+        <w:pStyle w:val="NormalWeb"/>
+        <w:spacing w:before="240" w:beforeAutospacing="0" w:after="160" w:afterAutospacing="0" w:line="480" w:lineRule="auto"/>
+      </w:pPr>
+      <w:r>
+        <w:t xml:space="preserve">                                                                                                                                      </w:t>
+      </w:r>
+    </w:p>
+    <w:p>
+      <w:pPr>
+        <w:pStyle w:val="NormalWeb"/>
         <w:spacing w:before="240" w:beforeAutospacing="0" w:after="160" w:afterAutospacing="0"/>
-        <w:rPr>
-          <w:b/>
-          <w:bCs/>
-          <w:color w:val="000000"/>
-          <w:sz w:val="36"/>
-          <w:szCs w:val="36"/>
-        </w:rPr>
-      </w:pPr>
-      <w:r>
-        <w:rPr>
-          <w:b/>
-          <w:bCs/>
+        <w:ind w:left="7200"/>
+      </w:pPr>
+      <w:r>
+        <w:t xml:space="preserve">                                                                                                                                    </w:t>
+      </w:r>
+      <w:r>
+        <w:rPr>
           <w:color w:val="000000"/>
           <w:sz w:val="28"/>
           <w:szCs w:val="28"/>
         </w:rPr>
-        <w:t>Prepared By: </w:t>
+        <w:t>March</w:t>
       </w:r>
       <w:r>
         <w:rPr>
@@ -211,287 +328,140 @@
           <w:sz w:val="28"/>
           <w:szCs w:val="28"/>
         </w:rPr>
-        <w:t>-</w:t>
-      </w:r>
-      <w:r>
-        <w:rPr>
-          <w:color w:val="000000"/>
-          <w:sz w:val="28"/>
-          <w:szCs w:val="28"/>
-        </w:rPr>
-        <w:t xml:space="preserve"> Sintayehu </w:t>
-      </w:r>
-      <w:proofErr w:type="spellStart"/>
-      <w:r>
-        <w:rPr>
-          <w:color w:val="000000"/>
-          <w:sz w:val="28"/>
-          <w:szCs w:val="28"/>
-        </w:rPr>
-        <w:t>Sermessa</w:t>
-      </w:r>
-      <w:proofErr w:type="spellEnd"/>
-      <w:r>
-        <w:rPr>
-          <w:b/>
-          <w:bCs/>
-          <w:color w:val="000000"/>
+        <w:t xml:space="preserve"> 2020</w:t>
+      </w:r>
+    </w:p>
+    <w:p>
+      <w:pPr>
+        <w:pStyle w:val="NormalWeb"/>
+        <w:spacing w:before="240" w:beforeAutospacing="0" w:after="160" w:afterAutospacing="0" w:line="480" w:lineRule="auto"/>
+      </w:pPr>
+    </w:p>
+    <w:p>
+      <w:pPr>
+        <w:pStyle w:val="NormalWeb"/>
+        <w:spacing w:before="240" w:beforeAutospacing="0" w:after="160" w:afterAutospacing="0" w:line="480" w:lineRule="auto"/>
+      </w:pPr>
+    </w:p>
+    <w:p>
+      <w:pPr>
+        <w:pStyle w:val="NormalWeb"/>
+        <w:spacing w:before="240" w:beforeAutospacing="0" w:after="160" w:afterAutospacing="0" w:line="480" w:lineRule="auto"/>
+      </w:pPr>
+    </w:p>
+    <w:p>
+      <w:pPr>
+        <w:pStyle w:val="NormalWeb"/>
+        <w:spacing w:before="240" w:beforeAutospacing="0" w:after="160" w:afterAutospacing="0" w:line="480" w:lineRule="auto"/>
+      </w:pPr>
+    </w:p>
+    <w:p>
+      <w:pPr>
+        <w:pStyle w:val="NormalWeb"/>
+        <w:spacing w:before="240" w:beforeAutospacing="0" w:after="160" w:afterAutospacing="0" w:line="480" w:lineRule="auto"/>
+      </w:pPr>
+    </w:p>
+    <w:p>
+      <w:pPr>
+        <w:pStyle w:val="NormalWeb"/>
+        <w:spacing w:before="240" w:beforeAutospacing="0" w:after="160" w:afterAutospacing="0" w:line="480" w:lineRule="auto"/>
+      </w:pPr>
+    </w:p>
+    <w:p>
+      <w:pPr>
+        <w:pStyle w:val="NormalWeb"/>
+        <w:spacing w:before="240" w:beforeAutospacing="0" w:after="160" w:afterAutospacing="0" w:line="480" w:lineRule="auto"/>
+      </w:pPr>
+    </w:p>
+    <w:p>
+      <w:pPr>
+        <w:pStyle w:val="NormalWeb"/>
+        <w:spacing w:before="240" w:beforeAutospacing="0" w:after="160" w:afterAutospacing="0" w:line="480" w:lineRule="auto"/>
+      </w:pPr>
+    </w:p>
+    <w:p>
+      <w:pPr>
+        <w:pStyle w:val="NormalWeb"/>
+        <w:spacing w:before="240" w:beforeAutospacing="0" w:after="160" w:afterAutospacing="0" w:line="480" w:lineRule="auto"/>
+      </w:pPr>
+    </w:p>
+    <w:p>
+      <w:pPr>
+        <w:pStyle w:val="NormalWeb"/>
+        <w:spacing w:before="240" w:beforeAutospacing="0" w:after="160" w:afterAutospacing="0" w:line="480" w:lineRule="auto"/>
+      </w:pPr>
+    </w:p>
+    <w:p>
+      <w:pPr>
+        <w:pStyle w:val="NormalWeb"/>
+        <w:spacing w:before="240" w:beforeAutospacing="0" w:after="160" w:afterAutospacing="0" w:line="480" w:lineRule="auto"/>
+      </w:pPr>
+    </w:p>
+    <w:p>
+      <w:pPr>
+        <w:pStyle w:val="NormalWeb"/>
+        <w:spacing w:before="240" w:beforeAutospacing="0" w:after="160" w:afterAutospacing="0" w:line="480" w:lineRule="auto"/>
+      </w:pPr>
+    </w:p>
+    <w:p>
+      <w:pPr>
+        <w:pStyle w:val="NormalWeb"/>
+        <w:spacing w:before="240" w:beforeAutospacing="0" w:after="160" w:afterAutospacing="0" w:line="480" w:lineRule="auto"/>
+      </w:pPr>
+    </w:p>
+    <w:p>
+      <w:pPr>
+        <w:pStyle w:val="NormalWeb"/>
+        <w:spacing w:before="240" w:beforeAutospacing="0" w:after="160" w:afterAutospacing="0" w:line="480" w:lineRule="auto"/>
+      </w:pPr>
+    </w:p>
+    <w:p>
+      <w:pPr>
+        <w:pStyle w:val="NormalWeb"/>
+        <w:spacing w:before="240" w:beforeAutospacing="0" w:after="160" w:afterAutospacing="0" w:line="480" w:lineRule="auto"/>
+      </w:pPr>
+    </w:p>
+    <w:p>
+      <w:pPr>
+        <w:pStyle w:val="NormalWeb"/>
+        <w:spacing w:before="240" w:beforeAutospacing="0" w:after="160" w:afterAutospacing="0" w:line="480" w:lineRule="auto"/>
+      </w:pPr>
+    </w:p>
+    <w:p>
+      <w:pPr>
+        <w:pStyle w:val="NormalWeb"/>
+        <w:spacing w:before="240" w:beforeAutospacing="0" w:after="160" w:afterAutospacing="0" w:line="480" w:lineRule="auto"/>
+      </w:pPr>
+    </w:p>
+    <w:p>
+      <w:pPr>
+        <w:pStyle w:val="NormalWeb"/>
+        <w:spacing w:before="240" w:beforeAutospacing="0" w:after="160" w:afterAutospacing="0" w:line="480" w:lineRule="auto"/>
+        <w:rPr>
           <w:sz w:val="36"/>
           <w:szCs w:val="36"/>
         </w:rPr>
-        <w:t> </w:t>
-      </w:r>
-    </w:p>
-    <w:p>
-      <w:pPr>
-        <w:pStyle w:val="NormalWeb"/>
-        <w:spacing w:before="240" w:beforeAutospacing="0" w:after="160" w:afterAutospacing="0"/>
-        <w:rPr>
-          <w:b/>
-          <w:bCs/>
-          <w:color w:val="000000"/>
-          <w:sz w:val="28"/>
-          <w:szCs w:val="28"/>
-        </w:rPr>
-      </w:pPr>
-      <w:proofErr w:type="gramStart"/>
-      <w:r>
-        <w:rPr>
-          <w:b/>
-          <w:bCs/>
-          <w:color w:val="000000"/>
-          <w:sz w:val="28"/>
-          <w:szCs w:val="28"/>
-        </w:rPr>
-        <w:t>Id:-</w:t>
-      </w:r>
-      <w:proofErr w:type="gramEnd"/>
-      <w:r>
-        <w:rPr>
-          <w:b/>
-          <w:bCs/>
-          <w:color w:val="000000"/>
-          <w:sz w:val="28"/>
-          <w:szCs w:val="28"/>
-        </w:rPr>
-        <w:t xml:space="preserve"> ATR/8798/11</w:t>
-      </w:r>
-    </w:p>
-    <w:p>
-      <w:pPr>
-        <w:pStyle w:val="NormalWeb"/>
-        <w:spacing w:before="240" w:beforeAutospacing="0" w:after="160" w:afterAutospacing="0"/>
-      </w:pPr>
-      <w:proofErr w:type="gramStart"/>
-      <w:r>
-        <w:rPr>
-          <w:b/>
-          <w:bCs/>
-          <w:color w:val="000000"/>
-          <w:sz w:val="28"/>
-          <w:szCs w:val="28"/>
-        </w:rPr>
-        <w:t>S</w:t>
-      </w:r>
-      <w:r>
-        <w:rPr>
-          <w:b/>
-          <w:bCs/>
-          <w:color w:val="000000"/>
-          <w:sz w:val="28"/>
-          <w:szCs w:val="28"/>
-        </w:rPr>
-        <w:t>ection:-</w:t>
-      </w:r>
-      <w:proofErr w:type="gramEnd"/>
-      <w:r>
-        <w:rPr>
-          <w:b/>
-          <w:bCs/>
-          <w:color w:val="000000"/>
-          <w:sz w:val="28"/>
-          <w:szCs w:val="28"/>
-        </w:rPr>
-        <w:t xml:space="preserve"> IT</w:t>
-      </w:r>
-    </w:p>
-    <w:p>
-      <w:pPr>
-        <w:pStyle w:val="NormalWeb"/>
-        <w:spacing w:before="240" w:beforeAutospacing="0" w:after="160" w:afterAutospacing="0"/>
-        <w:rPr>
-          <w:b/>
-          <w:bCs/>
-          <w:color w:val="000000"/>
+      </w:pPr>
+      <w:r>
+        <w:rPr>
           <w:sz w:val="36"/>
           <w:szCs w:val="36"/>
         </w:rPr>
-      </w:pPr>
-    </w:p>
-    <w:p>
-      <w:pPr>
-        <w:pStyle w:val="NormalWeb"/>
-        <w:spacing w:before="240" w:beforeAutospacing="0" w:after="160" w:afterAutospacing="0" w:line="480" w:lineRule="auto"/>
-      </w:pPr>
-    </w:p>
-    <w:p>
-      <w:pPr>
-        <w:pStyle w:val="NormalWeb"/>
-        <w:spacing w:before="240" w:beforeAutospacing="0" w:after="160" w:afterAutospacing="0" w:line="480" w:lineRule="auto"/>
-      </w:pPr>
-      <w:r>
-        <w:t xml:space="preserve">                                                                                                                                      </w:t>
-      </w:r>
-    </w:p>
-    <w:p>
-      <w:pPr>
-        <w:pStyle w:val="NormalWeb"/>
-        <w:spacing w:before="240" w:beforeAutospacing="0" w:after="160" w:afterAutospacing="0"/>
-        <w:ind w:left="7200"/>
-      </w:pPr>
-      <w:r>
-        <w:t xml:space="preserve">                                                                                                                                    </w:t>
-      </w:r>
-      <w:r>
-        <w:rPr>
-          <w:color w:val="000000"/>
-          <w:sz w:val="28"/>
-          <w:szCs w:val="28"/>
-        </w:rPr>
-        <w:t>February 2020</w:t>
-      </w:r>
-    </w:p>
-    <w:p>
-      <w:pPr>
-        <w:pStyle w:val="NormalWeb"/>
-        <w:spacing w:before="240" w:beforeAutospacing="0" w:after="160" w:afterAutospacing="0" w:line="480" w:lineRule="auto"/>
-      </w:pPr>
-    </w:p>
-    <w:p>
-      <w:pPr>
-        <w:pStyle w:val="NormalWeb"/>
-        <w:spacing w:before="240" w:beforeAutospacing="0" w:after="160" w:afterAutospacing="0" w:line="480" w:lineRule="auto"/>
-      </w:pPr>
-    </w:p>
-    <w:p>
-      <w:pPr>
-        <w:pStyle w:val="NormalWeb"/>
-        <w:spacing w:before="240" w:beforeAutospacing="0" w:after="160" w:afterAutospacing="0" w:line="480" w:lineRule="auto"/>
-      </w:pPr>
-    </w:p>
-    <w:p>
-      <w:pPr>
-        <w:pStyle w:val="NormalWeb"/>
-        <w:spacing w:before="240" w:beforeAutospacing="0" w:after="160" w:afterAutospacing="0" w:line="480" w:lineRule="auto"/>
-      </w:pPr>
-    </w:p>
-    <w:p>
-      <w:pPr>
-        <w:pStyle w:val="NormalWeb"/>
-        <w:spacing w:before="240" w:beforeAutospacing="0" w:after="160" w:afterAutospacing="0" w:line="480" w:lineRule="auto"/>
-      </w:pPr>
-    </w:p>
-    <w:p>
-      <w:pPr>
-        <w:pStyle w:val="NormalWeb"/>
-        <w:spacing w:before="240" w:beforeAutospacing="0" w:after="160" w:afterAutospacing="0" w:line="480" w:lineRule="auto"/>
-      </w:pPr>
-    </w:p>
-    <w:p>
-      <w:pPr>
-        <w:pStyle w:val="NormalWeb"/>
-        <w:spacing w:before="240" w:beforeAutospacing="0" w:after="160" w:afterAutospacing="0" w:line="480" w:lineRule="auto"/>
-      </w:pPr>
-    </w:p>
-    <w:p>
-      <w:pPr>
-        <w:pStyle w:val="NormalWeb"/>
-        <w:spacing w:before="240" w:beforeAutospacing="0" w:after="160" w:afterAutospacing="0" w:line="480" w:lineRule="auto"/>
-      </w:pPr>
-    </w:p>
-    <w:p>
-      <w:pPr>
-        <w:pStyle w:val="NormalWeb"/>
-        <w:spacing w:before="240" w:beforeAutospacing="0" w:after="160" w:afterAutospacing="0" w:line="480" w:lineRule="auto"/>
-      </w:pPr>
-    </w:p>
-    <w:p>
-      <w:pPr>
-        <w:pStyle w:val="NormalWeb"/>
-        <w:spacing w:before="240" w:beforeAutospacing="0" w:after="160" w:afterAutospacing="0" w:line="480" w:lineRule="auto"/>
-      </w:pPr>
-    </w:p>
-    <w:p>
-      <w:pPr>
-        <w:pStyle w:val="NormalWeb"/>
-        <w:spacing w:before="240" w:beforeAutospacing="0" w:after="160" w:afterAutospacing="0" w:line="480" w:lineRule="auto"/>
-      </w:pPr>
-    </w:p>
-    <w:p>
-      <w:pPr>
-        <w:pStyle w:val="NormalWeb"/>
-        <w:spacing w:before="240" w:beforeAutospacing="0" w:after="160" w:afterAutospacing="0" w:line="480" w:lineRule="auto"/>
-      </w:pPr>
-    </w:p>
-    <w:p>
-      <w:pPr>
-        <w:pStyle w:val="NormalWeb"/>
-        <w:spacing w:before="240" w:beforeAutospacing="0" w:after="160" w:afterAutospacing="0" w:line="480" w:lineRule="auto"/>
-      </w:pPr>
-    </w:p>
-    <w:p>
-      <w:pPr>
-        <w:pStyle w:val="NormalWeb"/>
-        <w:spacing w:before="240" w:beforeAutospacing="0" w:after="160" w:afterAutospacing="0" w:line="480" w:lineRule="auto"/>
-      </w:pPr>
-    </w:p>
-    <w:p>
-      <w:pPr>
-        <w:pStyle w:val="NormalWeb"/>
-        <w:spacing w:before="240" w:beforeAutospacing="0" w:after="160" w:afterAutospacing="0" w:line="480" w:lineRule="auto"/>
-      </w:pPr>
-    </w:p>
-    <w:p>
-      <w:pPr>
-        <w:pStyle w:val="NormalWeb"/>
-        <w:spacing w:before="240" w:beforeAutospacing="0" w:after="160" w:afterAutospacing="0" w:line="480" w:lineRule="auto"/>
-      </w:pPr>
-    </w:p>
-    <w:p>
-      <w:pPr>
-        <w:pStyle w:val="NormalWeb"/>
-        <w:spacing w:before="240" w:beforeAutospacing="0" w:after="160" w:afterAutospacing="0" w:line="480" w:lineRule="auto"/>
-      </w:pPr>
-    </w:p>
-    <w:p>
-      <w:pPr>
-        <w:pStyle w:val="NormalWeb"/>
-        <w:spacing w:before="240" w:beforeAutospacing="0" w:after="160" w:afterAutospacing="0" w:line="480" w:lineRule="auto"/>
+        <w:lastRenderedPageBreak/>
+        <w:t xml:space="preserve">1.History of </w:t>
+      </w:r>
+      <w:r>
         <w:rPr>
           <w:sz w:val="36"/>
           <w:szCs w:val="36"/>
         </w:rPr>
-      </w:pPr>
+        <w:t>I</w:t>
+      </w:r>
       <w:r>
         <w:rPr>
           <w:sz w:val="36"/>
           <w:szCs w:val="36"/>
         </w:rPr>
-        <w:lastRenderedPageBreak/>
-        <w:t xml:space="preserve">1.History of </w:t>
-      </w:r>
-      <w:r>
-        <w:rPr>
-          <w:sz w:val="36"/>
-          <w:szCs w:val="36"/>
-        </w:rPr>
-        <w:t>I</w:t>
-      </w:r>
-      <w:r>
-        <w:rPr>
-          <w:sz w:val="36"/>
-          <w:szCs w:val="36"/>
-        </w:rPr>
         <w:t>nternet evolution</w:t>
       </w:r>
     </w:p>
@@ -539,13 +509,7 @@
       </w:r>
       <w:proofErr w:type="spellEnd"/>
       <w:r>
-        <w:t xml:space="preserve"> of MIT in August 1962 discoursing his” Galactic Network” concept. He envisioned a globally organized set of computers through which everyone could quickly access data and programs from any site. In </w:t>
-      </w:r>
-      <w:r>
-        <w:t>spirit,</w:t>
-      </w:r>
-      <w:r>
-        <w:t xml:space="preserve"> the concept was very much like the internet of today. </w:t>
+        <w:t xml:space="preserve"> of MIT in August 1962 discoursing his” Galactic Network” concept. He envisioned a globally organized set of computers through which everyone could quickly access data and programs from any site. In spirit, the concept was very much like the internet of today. </w:t>
       </w:r>
       <w:proofErr w:type="spellStart"/>
       <w:r>
@@ -661,12 +625,7 @@
         <w:t xml:space="preserve">decentralized </w:t>
       </w:r>
       <w:r>
-        <w:t>network. Th</w:t>
-      </w:r>
-      <w:bookmarkStart w:id="0" w:name="_GoBack"/>
-      <w:bookmarkEnd w:id="0"/>
-      <w:r>
-        <w:t>is</w:t>
+        <w:t>network. This</w:t>
       </w:r>
       <w:r>
         <w:t xml:space="preserve"> decentralized network could only function through common communication protocols. Just as we use certain protocols when communicating over a telephone</w:t>
@@ -810,59 +769,6 @@
         </w:rPr>
         <w:t xml:space="preserve"> </w:t>
       </w:r>
-      <w:r>
-        <w:rPr>
-          <w:noProof/>
-        </w:rPr>
-        <w:drawing>
-          <wp:inline distT="0" distB="0" distL="0" distR="0" wp14:anchorId="1B57FF37" wp14:editId="445DDD9D">
-            <wp:extent cx="4884420" cy="3371215"/>
-            <wp:effectExtent l="0" t="0" r="0" b="635"/>
-            <wp:docPr id="2" name="Picture 2"/>
-            <wp:cNvGraphicFramePr>
-              <a:graphicFrameLocks xmlns:a="http://schemas.openxmlformats.org/drawingml/2006/main" noChangeAspect="1"/>
-            </wp:cNvGraphicFramePr>
-            <a:graphic xmlns:a="http://schemas.openxmlformats.org/drawingml/2006/main">
-              <a:graphicData uri="http://schemas.openxmlformats.org/drawingml/2006/picture">
-                <pic:pic xmlns:pic="http://schemas.openxmlformats.org/drawingml/2006/picture">
-                  <pic:nvPicPr>
-                    <pic:cNvPr id="0" name="Picture 3"/>
-                    <pic:cNvPicPr>
-                      <a:picLocks noChangeAspect="1" noChangeArrowheads="1"/>
-                    </pic:cNvPicPr>
-                  </pic:nvPicPr>
-                  <pic:blipFill>
-                    <a:blip r:embed="rId7">
-                      <a:extLst>
-                        <a:ext uri="{28A0092B-C50C-407E-A947-70E740481C1C}">
-                          <a14:useLocalDpi xmlns:a14="http://schemas.microsoft.com/office/drawing/2010/main" val="0"/>
-                        </a:ext>
-                      </a:extLst>
-                    </a:blip>
-                    <a:srcRect/>
-                    <a:stretch>
-                      <a:fillRect/>
-                    </a:stretch>
-                  </pic:blipFill>
-                  <pic:spPr bwMode="auto">
-                    <a:xfrm>
-                      <a:off x="0" y="0"/>
-                      <a:ext cx="4884420" cy="3371215"/>
-                    </a:xfrm>
-                    <a:prstGeom prst="rect">
-                      <a:avLst/>
-                    </a:prstGeom>
-                    <a:noFill/>
-                    <a:ln>
-                      <a:noFill/>
-                    </a:ln>
-                  </pic:spPr>
-                </pic:pic>
-              </a:graphicData>
-            </a:graphic>
-          </wp:inline>
-        </w:drawing>
-      </w:r>
     </w:p>
     <w:p>
       <w:pPr>
@@ -901,14 +807,35 @@
           <w:sz w:val="36"/>
           <w:szCs w:val="36"/>
         </w:rPr>
-        <w:t xml:space="preserve">2 </w:t>
+        <w:t>2</w:t>
       </w:r>
       <w:r>
         <w:rPr>
           <w:sz w:val="36"/>
           <w:szCs w:val="36"/>
         </w:rPr>
-        <w:t xml:space="preserve">The Five Popular Websites </w:t>
+        <w:t>.</w:t>
+      </w:r>
+      <w:r>
+        <w:rPr>
+          <w:sz w:val="32"/>
+          <w:szCs w:val="32"/>
+        </w:rPr>
+        <w:t xml:space="preserve">View </w:t>
+      </w:r>
+      <w:r>
+        <w:rPr>
+          <w:sz w:val="32"/>
+          <w:szCs w:val="32"/>
+        </w:rPr>
+        <w:t>the 5-10 popular website of your choice from web</w:t>
+      </w:r>
+      <w:r>
+        <w:rPr>
+          <w:sz w:val="32"/>
+          <w:szCs w:val="32"/>
+        </w:rPr>
+        <w:t xml:space="preserve"> archive URL and put your observation and assessment?</w:t>
       </w:r>
     </w:p>
     <w:p>
@@ -1008,7 +935,7 @@
         <w:t xml:space="preserve"> </w:t>
       </w:r>
       <w:r>
-        <w:t xml:space="preserve">0123MOVIEHD </w:t>
+        <w:t>123MOVIE</w:t>
       </w:r>
     </w:p>
     <w:p>
@@ -1025,6 +952,7 @@
         </w:rPr>
       </w:pPr>
       <w:r>
+        <w:lastRenderedPageBreak/>
         <w:t>Solo learn</w:t>
       </w:r>
       <w:r>
@@ -1043,20 +971,1461 @@
     <w:p>
       <w:pPr>
         <w:pStyle w:val="NormalWeb"/>
-        <w:spacing w:before="240" w:beforeAutospacing="0" w:after="160" w:afterAutospacing="0" w:line="480" w:lineRule="auto"/>
-      </w:pPr>
-    </w:p>
-    <w:p>
-      <w:pPr>
-        <w:pStyle w:val="NormalWeb"/>
-        <w:spacing w:before="240" w:beforeAutospacing="0" w:after="160" w:afterAutospacing="0" w:line="480" w:lineRule="auto"/>
-      </w:pPr>
-    </w:p>
-    <w:p>
-      <w:pPr>
-        <w:tabs>
-          <w:tab w:val="left" w:pos="3648"/>
-        </w:tabs>
+        <w:spacing w:before="240" w:beforeAutospacing="0" w:after="160" w:afterAutospacing="0" w:line="360" w:lineRule="auto"/>
+        <w:rPr>
+          <w:sz w:val="32"/>
+          <w:szCs w:val="32"/>
+        </w:rPr>
+      </w:pPr>
+      <w:r>
+        <w:t>3.</w:t>
+      </w:r>
+      <w:r>
+        <w:rPr>
+          <w:sz w:val="32"/>
+          <w:szCs w:val="32"/>
+        </w:rPr>
+        <w:t>List 5 Website each on the 12 categories you learned?</w:t>
+      </w:r>
+    </w:p>
+    <w:p>
+      <w:pPr>
+        <w:pStyle w:val="NormalWeb"/>
+        <w:spacing w:before="240" w:beforeAutospacing="0" w:after="160" w:afterAutospacing="0" w:line="360" w:lineRule="auto"/>
+      </w:pPr>
+      <w:r>
+        <w:t>Entertainment Website</w:t>
+      </w:r>
+    </w:p>
+    <w:p>
+      <w:pPr>
+        <w:pStyle w:val="NormalWeb"/>
+        <w:spacing w:before="240" w:beforeAutospacing="0" w:after="160" w:afterAutospacing="0" w:line="360" w:lineRule="auto"/>
+        <w:rPr>
+          <w:sz w:val="22"/>
+          <w:szCs w:val="22"/>
+        </w:rPr>
+      </w:pPr>
+      <w:r>
+        <w:rPr>
+          <w:sz w:val="22"/>
+          <w:szCs w:val="22"/>
+        </w:rPr>
+        <w:t>Pahe: -</w:t>
+      </w:r>
+      <w:r>
+        <w:rPr>
+          <w:sz w:val="22"/>
+          <w:szCs w:val="22"/>
+        </w:rPr>
+        <w:t xml:space="preserve"> is entertainment website which provides us with a choice of downloading the movie that we want for free. </w:t>
+      </w:r>
+    </w:p>
+    <w:p>
+      <w:pPr>
+        <w:pStyle w:val="NormalWeb"/>
+        <w:numPr>
+          <w:ilvl w:val="0"/>
+          <w:numId w:val="3"/>
+        </w:numPr>
+        <w:spacing w:before="240" w:beforeAutospacing="0" w:after="160" w:afterAutospacing="0" w:line="360" w:lineRule="auto"/>
+        <w:rPr>
+          <w:sz w:val="22"/>
+          <w:szCs w:val="22"/>
+        </w:rPr>
+      </w:pPr>
+      <w:r>
+        <w:rPr>
+          <w:sz w:val="22"/>
+          <w:szCs w:val="22"/>
+        </w:rPr>
+        <w:t xml:space="preserve">August </w:t>
+      </w:r>
+      <w:proofErr w:type="gramStart"/>
+      <w:r>
+        <w:rPr>
+          <w:sz w:val="22"/>
+          <w:szCs w:val="22"/>
+        </w:rPr>
+        <w:t>31 ,</w:t>
+      </w:r>
+      <w:proofErr w:type="gramEnd"/>
+      <w:r>
+        <w:rPr>
+          <w:sz w:val="22"/>
+          <w:szCs w:val="22"/>
+        </w:rPr>
+        <w:t xml:space="preserve"> 2014 and January 6 , 2020 </w:t>
+      </w:r>
+    </w:p>
+    <w:p>
+      <w:pPr>
+        <w:pStyle w:val="NormalWeb"/>
+        <w:spacing w:before="240" w:beforeAutospacing="0" w:after="160" w:afterAutospacing="0" w:line="360" w:lineRule="auto"/>
+        <w:ind w:left="1080"/>
+        <w:rPr>
+          <w:sz w:val="22"/>
+          <w:szCs w:val="22"/>
+        </w:rPr>
+      </w:pPr>
+      <w:r>
+        <w:rPr>
+          <w:sz w:val="22"/>
+          <w:szCs w:val="22"/>
+        </w:rPr>
+        <w:t>229 captures or snapshot were taken</w:t>
+      </w:r>
+      <w:r>
+        <w:rPr>
+          <w:sz w:val="22"/>
+          <w:szCs w:val="22"/>
+        </w:rPr>
+        <w:t xml:space="preserve">. </w:t>
+      </w:r>
+      <w:r>
+        <w:rPr>
+          <w:sz w:val="22"/>
+          <w:szCs w:val="22"/>
+        </w:rPr>
+        <w:t xml:space="preserve">In 2014 it </w:t>
+      </w:r>
+      <w:r>
+        <w:rPr>
+          <w:sz w:val="22"/>
+          <w:szCs w:val="22"/>
+        </w:rPr>
+        <w:t>was</w:t>
+      </w:r>
+      <w:r>
+        <w:rPr>
+          <w:sz w:val="22"/>
+          <w:szCs w:val="22"/>
+        </w:rPr>
+        <w:t xml:space="preserve">n’t </w:t>
+      </w:r>
+      <w:r>
+        <w:rPr>
+          <w:sz w:val="22"/>
+          <w:szCs w:val="22"/>
+        </w:rPr>
+        <w:t>crawled</w:t>
+      </w:r>
+      <w:r>
+        <w:rPr>
+          <w:sz w:val="22"/>
+          <w:szCs w:val="22"/>
+        </w:rPr>
+        <w:t>,</w:t>
+      </w:r>
+      <w:r>
+        <w:rPr>
+          <w:sz w:val="22"/>
+          <w:szCs w:val="22"/>
+        </w:rPr>
+        <w:t xml:space="preserve"> 2015 ,2016</w:t>
+      </w:r>
+      <w:r>
+        <w:rPr>
+          <w:sz w:val="22"/>
+          <w:szCs w:val="22"/>
+        </w:rPr>
+        <w:t xml:space="preserve"> and also the layout was the same </w:t>
+      </w:r>
+      <w:proofErr w:type="spellStart"/>
+      <w:r>
+        <w:rPr>
+          <w:sz w:val="22"/>
+          <w:szCs w:val="22"/>
+        </w:rPr>
+        <w:t>through out</w:t>
+      </w:r>
+      <w:proofErr w:type="spellEnd"/>
+      <w:r>
+        <w:rPr>
+          <w:sz w:val="22"/>
+          <w:szCs w:val="22"/>
+        </w:rPr>
+        <w:t xml:space="preserve"> </w:t>
+      </w:r>
+      <w:r>
+        <w:rPr>
+          <w:sz w:val="22"/>
+          <w:szCs w:val="22"/>
+        </w:rPr>
+        <w:t>these years</w:t>
+      </w:r>
+      <w:r>
+        <w:rPr>
+          <w:sz w:val="22"/>
+          <w:szCs w:val="22"/>
+        </w:rPr>
+        <w:t xml:space="preserve">. And the layout from 2016 – 2020 the layout </w:t>
+      </w:r>
+      <w:proofErr w:type="gramStart"/>
+      <w:r>
+        <w:rPr>
+          <w:sz w:val="22"/>
+          <w:szCs w:val="22"/>
+        </w:rPr>
+        <w:t>are</w:t>
+      </w:r>
+      <w:proofErr w:type="gramEnd"/>
+      <w:r>
+        <w:rPr>
+          <w:sz w:val="22"/>
+          <w:szCs w:val="22"/>
+        </w:rPr>
+        <w:t xml:space="preserve"> the same, but different than those of the first and the layouts are amazing.  </w:t>
+      </w:r>
+    </w:p>
+    <w:p>
+      <w:pPr>
+        <w:pStyle w:val="NormalWeb"/>
+        <w:spacing w:before="240" w:beforeAutospacing="0" w:after="160" w:afterAutospacing="0" w:line="360" w:lineRule="auto"/>
+      </w:pPr>
+      <w:r>
+        <w:t xml:space="preserve">1377x: - is also like Pahe, but the difference is </w:t>
+      </w:r>
+      <w:proofErr w:type="gramStart"/>
+      <w:r>
+        <w:t>these website</w:t>
+      </w:r>
+      <w:proofErr w:type="gramEnd"/>
+      <w:r>
+        <w:t xml:space="preserve"> </w:t>
+      </w:r>
+      <w:proofErr w:type="spellStart"/>
+      <w:r>
+        <w:t>let’s</w:t>
+      </w:r>
+      <w:proofErr w:type="spellEnd"/>
+      <w:r>
+        <w:t xml:space="preserve"> you know when the movie are going to released and you can download the movies.</w:t>
+      </w:r>
+    </w:p>
+    <w:p>
+      <w:pPr>
+        <w:pStyle w:val="NormalWeb"/>
+        <w:numPr>
+          <w:ilvl w:val="0"/>
+          <w:numId w:val="5"/>
+        </w:numPr>
+        <w:spacing w:before="240" w:beforeAutospacing="0" w:after="160" w:afterAutospacing="0" w:line="360" w:lineRule="auto"/>
+      </w:pPr>
+      <w:r>
+        <w:rPr>
+          <w:sz w:val="22"/>
+          <w:szCs w:val="22"/>
+        </w:rPr>
+        <w:t>November 8 2014 – February 2 2020</w:t>
+      </w:r>
+    </w:p>
+    <w:p>
+      <w:pPr>
+        <w:pStyle w:val="NormalWeb"/>
+        <w:spacing w:before="240" w:beforeAutospacing="0" w:after="160" w:afterAutospacing="0" w:line="360" w:lineRule="auto"/>
+        <w:ind w:left="1080"/>
+      </w:pPr>
+      <w:r>
+        <w:rPr>
+          <w:sz w:val="22"/>
+          <w:szCs w:val="22"/>
+        </w:rPr>
+        <w:t xml:space="preserve">247 </w:t>
+      </w:r>
+      <w:proofErr w:type="gramStart"/>
+      <w:r>
+        <w:rPr>
+          <w:sz w:val="22"/>
+          <w:szCs w:val="22"/>
+        </w:rPr>
+        <w:t>snapshot</w:t>
+      </w:r>
+      <w:proofErr w:type="gramEnd"/>
+      <w:r>
+        <w:rPr>
+          <w:sz w:val="22"/>
+          <w:szCs w:val="22"/>
+        </w:rPr>
+        <w:t xml:space="preserve"> were taken in these time of years.  </w:t>
+      </w:r>
+      <w:r>
+        <w:t xml:space="preserve">  </w:t>
+      </w:r>
+    </w:p>
+    <w:p>
+      <w:pPr>
+        <w:tabs>
+          <w:tab w:val="left" w:pos="3648"/>
+        </w:tabs>
+        <w:rPr>
+          <w:sz w:val="24"/>
+          <w:szCs w:val="24"/>
+        </w:rPr>
+      </w:pPr>
+      <w:r>
+        <w:rPr>
+          <w:sz w:val="24"/>
+          <w:szCs w:val="24"/>
+        </w:rPr>
+        <w:t>Education Website</w:t>
+      </w:r>
+    </w:p>
+    <w:p>
+      <w:pPr>
+        <w:tabs>
+          <w:tab w:val="left" w:pos="3648"/>
+        </w:tabs>
+      </w:pPr>
+      <w:proofErr w:type="spellStart"/>
+      <w:proofErr w:type="gramStart"/>
+      <w:r>
+        <w:t>Edx</w:t>
+      </w:r>
+      <w:proofErr w:type="spellEnd"/>
+      <w:r>
+        <w:t>:-</w:t>
+      </w:r>
+      <w:proofErr w:type="gramEnd"/>
+      <w:r>
+        <w:t xml:space="preserve"> is educational website and</w:t>
+      </w:r>
+      <w:r>
+        <w:t xml:space="preserve"> from</w:t>
+      </w:r>
+      <w:r>
+        <w:t xml:space="preserve"> one of the most </w:t>
+      </w:r>
+      <w:r>
+        <w:t>popular school of our Globe like Harvard University, Massachusetts Institute of Technology, Berkeley University of California, The University of Texas System of Educational website there is.</w:t>
+      </w:r>
+    </w:p>
+    <w:p>
+      <w:pPr>
+        <w:pStyle w:val="ListParagraph"/>
+        <w:numPr>
+          <w:ilvl w:val="0"/>
+          <w:numId w:val="4"/>
+        </w:numPr>
+        <w:tabs>
+          <w:tab w:val="left" w:pos="3648"/>
+        </w:tabs>
+      </w:pPr>
+      <w:r>
+        <w:t xml:space="preserve">December 5 1998 – march 2 2020 </w:t>
+      </w:r>
+    </w:p>
+    <w:p>
+      <w:pPr>
+        <w:pStyle w:val="ListParagraph"/>
+        <w:tabs>
+          <w:tab w:val="left" w:pos="3648"/>
+        </w:tabs>
+        <w:ind w:left="1056"/>
+      </w:pPr>
+      <w:r>
+        <w:t xml:space="preserve">this snapshot of 7176 captures were taken </w:t>
+      </w:r>
+    </w:p>
+    <w:p>
+      <w:pPr>
+        <w:tabs>
+          <w:tab w:val="left" w:pos="3648"/>
+        </w:tabs>
+      </w:pPr>
+      <w:r>
+        <w:t xml:space="preserve"> </w:t>
+      </w:r>
+    </w:p>
+    <w:p>
+      <w:pPr>
+        <w:tabs>
+          <w:tab w:val="left" w:pos="3648"/>
+        </w:tabs>
+      </w:pPr>
+    </w:p>
+    <w:p>
+      <w:pPr>
+        <w:tabs>
+          <w:tab w:val="left" w:pos="3648"/>
+        </w:tabs>
+      </w:pPr>
+    </w:p>
+    <w:p>
+      <w:pPr>
+        <w:tabs>
+          <w:tab w:val="left" w:pos="3648"/>
+        </w:tabs>
+      </w:pPr>
+    </w:p>
+    <w:p>
+      <w:pPr>
+        <w:tabs>
+          <w:tab w:val="left" w:pos="3648"/>
+        </w:tabs>
+      </w:pPr>
+    </w:p>
+    <w:p>
+      <w:pPr>
+        <w:tabs>
+          <w:tab w:val="left" w:pos="3648"/>
+        </w:tabs>
+      </w:pPr>
+    </w:p>
+    <w:p>
+      <w:pPr>
+        <w:tabs>
+          <w:tab w:val="left" w:pos="3648"/>
+        </w:tabs>
+        <w:rPr>
+          <w:sz w:val="24"/>
+          <w:szCs w:val="24"/>
+        </w:rPr>
+      </w:pPr>
+      <w:r>
+        <w:rPr>
+          <w:sz w:val="24"/>
+          <w:szCs w:val="24"/>
+        </w:rPr>
+        <w:t>Portal website</w:t>
+      </w:r>
+    </w:p>
+    <w:p>
+      <w:pPr>
+        <w:tabs>
+          <w:tab w:val="left" w:pos="3648"/>
+        </w:tabs>
+        <w:rPr>
+          <w:sz w:val="24"/>
+          <w:szCs w:val="24"/>
+        </w:rPr>
+      </w:pPr>
+    </w:p>
+    <w:p>
+      <w:pPr>
+        <w:tabs>
+          <w:tab w:val="left" w:pos="3648"/>
+        </w:tabs>
+        <w:rPr>
+          <w:sz w:val="24"/>
+          <w:szCs w:val="24"/>
+        </w:rPr>
+      </w:pPr>
+    </w:p>
+    <w:p>
+      <w:pPr>
+        <w:tabs>
+          <w:tab w:val="left" w:pos="3648"/>
+        </w:tabs>
+        <w:rPr>
+          <w:sz w:val="24"/>
+          <w:szCs w:val="24"/>
+        </w:rPr>
+      </w:pPr>
+    </w:p>
+    <w:p>
+      <w:pPr>
+        <w:tabs>
+          <w:tab w:val="left" w:pos="3648"/>
+        </w:tabs>
+        <w:rPr>
+          <w:sz w:val="24"/>
+          <w:szCs w:val="24"/>
+        </w:rPr>
+      </w:pPr>
+    </w:p>
+    <w:p>
+      <w:pPr>
+        <w:tabs>
+          <w:tab w:val="left" w:pos="3648"/>
+        </w:tabs>
+        <w:rPr>
+          <w:sz w:val="24"/>
+          <w:szCs w:val="24"/>
+        </w:rPr>
+      </w:pPr>
+      <w:r>
+        <w:rPr>
+          <w:sz w:val="24"/>
+          <w:szCs w:val="24"/>
+        </w:rPr>
+        <w:t>News Website</w:t>
+      </w:r>
+    </w:p>
+    <w:p>
+      <w:pPr>
+        <w:tabs>
+          <w:tab w:val="left" w:pos="3648"/>
+        </w:tabs>
+        <w:rPr>
+          <w:sz w:val="24"/>
+          <w:szCs w:val="24"/>
+        </w:rPr>
+      </w:pPr>
+    </w:p>
+    <w:p>
+      <w:pPr>
+        <w:tabs>
+          <w:tab w:val="left" w:pos="3648"/>
+        </w:tabs>
+        <w:rPr>
+          <w:sz w:val="24"/>
+          <w:szCs w:val="24"/>
+        </w:rPr>
+      </w:pPr>
+    </w:p>
+    <w:p>
+      <w:pPr>
+        <w:tabs>
+          <w:tab w:val="left" w:pos="3648"/>
+        </w:tabs>
+        <w:rPr>
+          <w:sz w:val="24"/>
+          <w:szCs w:val="24"/>
+        </w:rPr>
+      </w:pPr>
+    </w:p>
+    <w:p>
+      <w:pPr>
+        <w:tabs>
+          <w:tab w:val="left" w:pos="3648"/>
+        </w:tabs>
+        <w:rPr>
+          <w:sz w:val="24"/>
+          <w:szCs w:val="24"/>
+        </w:rPr>
+      </w:pPr>
+    </w:p>
+    <w:p>
+      <w:pPr>
+        <w:tabs>
+          <w:tab w:val="left" w:pos="3648"/>
+        </w:tabs>
+        <w:rPr>
+          <w:sz w:val="24"/>
+          <w:szCs w:val="24"/>
+        </w:rPr>
+      </w:pPr>
+    </w:p>
+    <w:p>
+      <w:pPr>
+        <w:tabs>
+          <w:tab w:val="left" w:pos="3648"/>
+        </w:tabs>
+        <w:rPr>
+          <w:sz w:val="24"/>
+          <w:szCs w:val="24"/>
+        </w:rPr>
+      </w:pPr>
+    </w:p>
+    <w:p>
+      <w:pPr>
+        <w:tabs>
+          <w:tab w:val="left" w:pos="3648"/>
+        </w:tabs>
+        <w:rPr>
+          <w:sz w:val="24"/>
+          <w:szCs w:val="24"/>
+        </w:rPr>
+      </w:pPr>
+    </w:p>
+    <w:p>
+      <w:pPr>
+        <w:tabs>
+          <w:tab w:val="left" w:pos="3648"/>
+        </w:tabs>
+        <w:rPr>
+          <w:sz w:val="24"/>
+          <w:szCs w:val="24"/>
+        </w:rPr>
+      </w:pPr>
+    </w:p>
+    <w:p>
+      <w:pPr>
+        <w:tabs>
+          <w:tab w:val="left" w:pos="3648"/>
+        </w:tabs>
+        <w:rPr>
+          <w:sz w:val="24"/>
+          <w:szCs w:val="24"/>
+        </w:rPr>
+      </w:pPr>
+    </w:p>
+    <w:p>
+      <w:pPr>
+        <w:tabs>
+          <w:tab w:val="left" w:pos="3648"/>
+        </w:tabs>
+        <w:rPr>
+          <w:sz w:val="24"/>
+          <w:szCs w:val="24"/>
+        </w:rPr>
+      </w:pPr>
+      <w:r>
+        <w:rPr>
+          <w:sz w:val="24"/>
+          <w:szCs w:val="24"/>
+        </w:rPr>
+        <w:t>Business (Commercial or Marketing) Website</w:t>
+      </w:r>
+    </w:p>
+    <w:p>
+      <w:pPr>
+        <w:tabs>
+          <w:tab w:val="left" w:pos="3648"/>
+        </w:tabs>
+        <w:rPr>
+          <w:sz w:val="24"/>
+          <w:szCs w:val="24"/>
+        </w:rPr>
+      </w:pPr>
+    </w:p>
+    <w:p>
+      <w:pPr>
+        <w:tabs>
+          <w:tab w:val="left" w:pos="3648"/>
+        </w:tabs>
+        <w:rPr>
+          <w:sz w:val="24"/>
+          <w:szCs w:val="24"/>
+        </w:rPr>
+      </w:pPr>
+    </w:p>
+    <w:p>
+      <w:pPr>
+        <w:tabs>
+          <w:tab w:val="left" w:pos="3648"/>
+        </w:tabs>
+        <w:rPr>
+          <w:sz w:val="24"/>
+          <w:szCs w:val="24"/>
+        </w:rPr>
+      </w:pPr>
+    </w:p>
+    <w:p>
+      <w:pPr>
+        <w:tabs>
+          <w:tab w:val="left" w:pos="3648"/>
+        </w:tabs>
+        <w:rPr>
+          <w:sz w:val="24"/>
+          <w:szCs w:val="24"/>
+        </w:rPr>
+      </w:pPr>
+    </w:p>
+    <w:p>
+      <w:pPr>
+        <w:tabs>
+          <w:tab w:val="left" w:pos="3648"/>
+        </w:tabs>
+        <w:rPr>
+          <w:sz w:val="24"/>
+          <w:szCs w:val="24"/>
+        </w:rPr>
+      </w:pPr>
+    </w:p>
+    <w:p>
+      <w:pPr>
+        <w:tabs>
+          <w:tab w:val="left" w:pos="3648"/>
+        </w:tabs>
+        <w:rPr>
+          <w:sz w:val="24"/>
+          <w:szCs w:val="24"/>
+        </w:rPr>
+      </w:pPr>
+    </w:p>
+    <w:p>
+      <w:pPr>
+        <w:tabs>
+          <w:tab w:val="left" w:pos="3648"/>
+        </w:tabs>
+        <w:rPr>
+          <w:sz w:val="24"/>
+          <w:szCs w:val="24"/>
+        </w:rPr>
+      </w:pPr>
+    </w:p>
+    <w:p>
+      <w:pPr>
+        <w:tabs>
+          <w:tab w:val="left" w:pos="3648"/>
+        </w:tabs>
+        <w:rPr>
+          <w:sz w:val="24"/>
+          <w:szCs w:val="24"/>
+        </w:rPr>
+      </w:pPr>
+    </w:p>
+    <w:p>
+      <w:pPr>
+        <w:tabs>
+          <w:tab w:val="left" w:pos="3648"/>
+        </w:tabs>
+        <w:rPr>
+          <w:sz w:val="24"/>
+          <w:szCs w:val="24"/>
+        </w:rPr>
+      </w:pPr>
+    </w:p>
+    <w:p>
+      <w:pPr>
+        <w:tabs>
+          <w:tab w:val="left" w:pos="3648"/>
+        </w:tabs>
+        <w:rPr>
+          <w:sz w:val="24"/>
+          <w:szCs w:val="24"/>
+        </w:rPr>
+      </w:pPr>
+    </w:p>
+    <w:p>
+      <w:pPr>
+        <w:tabs>
+          <w:tab w:val="left" w:pos="3648"/>
+        </w:tabs>
+        <w:rPr>
+          <w:sz w:val="24"/>
+          <w:szCs w:val="24"/>
+        </w:rPr>
+      </w:pPr>
+    </w:p>
+    <w:p>
+      <w:pPr>
+        <w:tabs>
+          <w:tab w:val="left" w:pos="3648"/>
+        </w:tabs>
+        <w:rPr>
+          <w:sz w:val="24"/>
+          <w:szCs w:val="24"/>
+        </w:rPr>
+      </w:pPr>
+    </w:p>
+    <w:p>
+      <w:pPr>
+        <w:tabs>
+          <w:tab w:val="left" w:pos="3648"/>
+        </w:tabs>
+        <w:rPr>
+          <w:sz w:val="24"/>
+          <w:szCs w:val="24"/>
+        </w:rPr>
+      </w:pPr>
+      <w:r>
+        <w:rPr>
+          <w:sz w:val="24"/>
+          <w:szCs w:val="24"/>
+        </w:rPr>
+        <w:lastRenderedPageBreak/>
+        <w:t>Blog Website</w:t>
+      </w:r>
+    </w:p>
+    <w:p>
+      <w:pPr>
+        <w:tabs>
+          <w:tab w:val="left" w:pos="3648"/>
+        </w:tabs>
+        <w:rPr>
+          <w:sz w:val="24"/>
+          <w:szCs w:val="24"/>
+        </w:rPr>
+      </w:pPr>
+    </w:p>
+    <w:p>
+      <w:pPr>
+        <w:tabs>
+          <w:tab w:val="left" w:pos="3648"/>
+        </w:tabs>
+        <w:rPr>
+          <w:sz w:val="24"/>
+          <w:szCs w:val="24"/>
+        </w:rPr>
+      </w:pPr>
+    </w:p>
+    <w:p>
+      <w:pPr>
+        <w:tabs>
+          <w:tab w:val="left" w:pos="3648"/>
+        </w:tabs>
+        <w:rPr>
+          <w:sz w:val="24"/>
+          <w:szCs w:val="24"/>
+        </w:rPr>
+      </w:pPr>
+    </w:p>
+    <w:p>
+      <w:pPr>
+        <w:tabs>
+          <w:tab w:val="left" w:pos="3648"/>
+        </w:tabs>
+        <w:rPr>
+          <w:sz w:val="24"/>
+          <w:szCs w:val="24"/>
+        </w:rPr>
+      </w:pPr>
+    </w:p>
+    <w:p>
+      <w:pPr>
+        <w:tabs>
+          <w:tab w:val="left" w:pos="3648"/>
+        </w:tabs>
+        <w:rPr>
+          <w:sz w:val="24"/>
+          <w:szCs w:val="24"/>
+        </w:rPr>
+      </w:pPr>
+      <w:r>
+        <w:rPr>
+          <w:sz w:val="24"/>
+          <w:szCs w:val="24"/>
+        </w:rPr>
+        <w:t>Wiki Website</w:t>
+      </w:r>
+    </w:p>
+    <w:p>
+      <w:pPr>
+        <w:tabs>
+          <w:tab w:val="left" w:pos="3648"/>
+        </w:tabs>
+        <w:rPr>
+          <w:sz w:val="24"/>
+          <w:szCs w:val="24"/>
+        </w:rPr>
+      </w:pPr>
+    </w:p>
+    <w:p>
+      <w:pPr>
+        <w:tabs>
+          <w:tab w:val="left" w:pos="3648"/>
+        </w:tabs>
+        <w:rPr>
+          <w:sz w:val="24"/>
+          <w:szCs w:val="24"/>
+        </w:rPr>
+      </w:pPr>
+    </w:p>
+    <w:p>
+      <w:pPr>
+        <w:tabs>
+          <w:tab w:val="left" w:pos="3648"/>
+        </w:tabs>
+        <w:rPr>
+          <w:sz w:val="24"/>
+          <w:szCs w:val="24"/>
+        </w:rPr>
+      </w:pPr>
+    </w:p>
+    <w:p>
+      <w:pPr>
+        <w:tabs>
+          <w:tab w:val="left" w:pos="3648"/>
+        </w:tabs>
+        <w:rPr>
+          <w:sz w:val="24"/>
+          <w:szCs w:val="24"/>
+        </w:rPr>
+      </w:pPr>
+    </w:p>
+    <w:p>
+      <w:pPr>
+        <w:tabs>
+          <w:tab w:val="left" w:pos="3648"/>
+        </w:tabs>
+        <w:rPr>
+          <w:sz w:val="24"/>
+          <w:szCs w:val="24"/>
+        </w:rPr>
+      </w:pPr>
+    </w:p>
+    <w:p>
+      <w:pPr>
+        <w:tabs>
+          <w:tab w:val="left" w:pos="3648"/>
+        </w:tabs>
+        <w:rPr>
+          <w:sz w:val="24"/>
+          <w:szCs w:val="24"/>
+        </w:rPr>
+      </w:pPr>
+    </w:p>
+    <w:p>
+      <w:pPr>
+        <w:tabs>
+          <w:tab w:val="left" w:pos="3648"/>
+        </w:tabs>
+        <w:rPr>
+          <w:sz w:val="24"/>
+          <w:szCs w:val="24"/>
+        </w:rPr>
+      </w:pPr>
+    </w:p>
+    <w:p>
+      <w:pPr>
+        <w:tabs>
+          <w:tab w:val="left" w:pos="3648"/>
+        </w:tabs>
+        <w:rPr>
+          <w:sz w:val="24"/>
+          <w:szCs w:val="24"/>
+        </w:rPr>
+      </w:pPr>
+    </w:p>
+    <w:p>
+      <w:pPr>
+        <w:tabs>
+          <w:tab w:val="left" w:pos="3648"/>
+        </w:tabs>
+        <w:rPr>
+          <w:sz w:val="24"/>
+          <w:szCs w:val="24"/>
+        </w:rPr>
+      </w:pPr>
+    </w:p>
+    <w:p>
+      <w:pPr>
+        <w:tabs>
+          <w:tab w:val="left" w:pos="3648"/>
+        </w:tabs>
+        <w:rPr>
+          <w:sz w:val="24"/>
+          <w:szCs w:val="24"/>
+        </w:rPr>
+      </w:pPr>
+    </w:p>
+    <w:p>
+      <w:pPr>
+        <w:tabs>
+          <w:tab w:val="left" w:pos="3648"/>
+        </w:tabs>
+        <w:rPr>
+          <w:sz w:val="24"/>
+          <w:szCs w:val="24"/>
+        </w:rPr>
+      </w:pPr>
+      <w:r>
+        <w:rPr>
+          <w:sz w:val="24"/>
+          <w:szCs w:val="24"/>
+        </w:rPr>
+        <w:t>Social Network Website</w:t>
+      </w:r>
+    </w:p>
+    <w:p>
+      <w:pPr>
+        <w:tabs>
+          <w:tab w:val="left" w:pos="3648"/>
+        </w:tabs>
+        <w:rPr>
+          <w:sz w:val="24"/>
+          <w:szCs w:val="24"/>
+        </w:rPr>
+      </w:pPr>
+    </w:p>
+    <w:p>
+      <w:pPr>
+        <w:tabs>
+          <w:tab w:val="left" w:pos="3648"/>
+        </w:tabs>
+        <w:rPr>
+          <w:sz w:val="24"/>
+          <w:szCs w:val="24"/>
+        </w:rPr>
+      </w:pPr>
+    </w:p>
+    <w:p>
+      <w:pPr>
+        <w:tabs>
+          <w:tab w:val="left" w:pos="3648"/>
+        </w:tabs>
+        <w:rPr>
+          <w:sz w:val="24"/>
+          <w:szCs w:val="24"/>
+        </w:rPr>
+      </w:pPr>
+    </w:p>
+    <w:p>
+      <w:pPr>
+        <w:tabs>
+          <w:tab w:val="left" w:pos="3648"/>
+        </w:tabs>
+        <w:rPr>
+          <w:sz w:val="24"/>
+          <w:szCs w:val="24"/>
+        </w:rPr>
+      </w:pPr>
+    </w:p>
+    <w:p>
+      <w:pPr>
+        <w:tabs>
+          <w:tab w:val="left" w:pos="3648"/>
+        </w:tabs>
+        <w:rPr>
+          <w:sz w:val="24"/>
+          <w:szCs w:val="24"/>
+        </w:rPr>
+      </w:pPr>
+    </w:p>
+    <w:p>
+      <w:pPr>
+        <w:tabs>
+          <w:tab w:val="left" w:pos="3648"/>
+        </w:tabs>
+        <w:rPr>
+          <w:sz w:val="24"/>
+          <w:szCs w:val="24"/>
+        </w:rPr>
+      </w:pPr>
+    </w:p>
+    <w:p>
+      <w:pPr>
+        <w:tabs>
+          <w:tab w:val="left" w:pos="3648"/>
+        </w:tabs>
+        <w:rPr>
+          <w:sz w:val="24"/>
+          <w:szCs w:val="24"/>
+        </w:rPr>
+      </w:pPr>
+    </w:p>
+    <w:p>
+      <w:pPr>
+        <w:tabs>
+          <w:tab w:val="left" w:pos="3648"/>
+        </w:tabs>
+        <w:rPr>
+          <w:sz w:val="24"/>
+          <w:szCs w:val="24"/>
+        </w:rPr>
+      </w:pPr>
+    </w:p>
+    <w:p>
+      <w:pPr>
+        <w:tabs>
+          <w:tab w:val="left" w:pos="3648"/>
+        </w:tabs>
+        <w:rPr>
+          <w:sz w:val="24"/>
+          <w:szCs w:val="24"/>
+        </w:rPr>
+      </w:pPr>
+    </w:p>
+    <w:p>
+      <w:pPr>
+        <w:tabs>
+          <w:tab w:val="left" w:pos="3648"/>
+        </w:tabs>
+        <w:rPr>
+          <w:sz w:val="24"/>
+          <w:szCs w:val="24"/>
+        </w:rPr>
+      </w:pPr>
+    </w:p>
+    <w:p>
+      <w:pPr>
+        <w:tabs>
+          <w:tab w:val="left" w:pos="3648"/>
+        </w:tabs>
+        <w:rPr>
+          <w:sz w:val="24"/>
+          <w:szCs w:val="24"/>
+        </w:rPr>
+      </w:pPr>
+    </w:p>
+    <w:p>
+      <w:pPr>
+        <w:tabs>
+          <w:tab w:val="left" w:pos="3648"/>
+        </w:tabs>
+        <w:rPr>
+          <w:sz w:val="24"/>
+          <w:szCs w:val="24"/>
+        </w:rPr>
+      </w:pPr>
+      <w:r>
+        <w:rPr>
+          <w:sz w:val="24"/>
+          <w:szCs w:val="24"/>
+        </w:rPr>
+        <w:t>Content Aggregator Website</w:t>
+      </w:r>
+    </w:p>
+    <w:p>
+      <w:pPr>
+        <w:tabs>
+          <w:tab w:val="left" w:pos="3648"/>
+        </w:tabs>
+        <w:rPr>
+          <w:sz w:val="24"/>
+          <w:szCs w:val="24"/>
+        </w:rPr>
+      </w:pPr>
+    </w:p>
+    <w:p>
+      <w:pPr>
+        <w:tabs>
+          <w:tab w:val="left" w:pos="3648"/>
+        </w:tabs>
+        <w:rPr>
+          <w:sz w:val="24"/>
+          <w:szCs w:val="24"/>
+        </w:rPr>
+      </w:pPr>
+    </w:p>
+    <w:p>
+      <w:pPr>
+        <w:tabs>
+          <w:tab w:val="left" w:pos="3648"/>
+        </w:tabs>
+        <w:rPr>
+          <w:sz w:val="24"/>
+          <w:szCs w:val="24"/>
+        </w:rPr>
+      </w:pPr>
+    </w:p>
+    <w:p>
+      <w:pPr>
+        <w:tabs>
+          <w:tab w:val="left" w:pos="3648"/>
+        </w:tabs>
+        <w:rPr>
+          <w:sz w:val="24"/>
+          <w:szCs w:val="24"/>
+        </w:rPr>
+      </w:pPr>
+    </w:p>
+    <w:p>
+      <w:pPr>
+        <w:tabs>
+          <w:tab w:val="left" w:pos="3648"/>
+        </w:tabs>
+        <w:rPr>
+          <w:sz w:val="24"/>
+          <w:szCs w:val="24"/>
+        </w:rPr>
+      </w:pPr>
+    </w:p>
+    <w:p>
+      <w:pPr>
+        <w:tabs>
+          <w:tab w:val="left" w:pos="3648"/>
+        </w:tabs>
+        <w:rPr>
+          <w:sz w:val="24"/>
+          <w:szCs w:val="24"/>
+        </w:rPr>
+      </w:pPr>
+    </w:p>
+    <w:p>
+      <w:pPr>
+        <w:tabs>
+          <w:tab w:val="left" w:pos="3648"/>
+        </w:tabs>
+        <w:rPr>
+          <w:sz w:val="24"/>
+          <w:szCs w:val="24"/>
+        </w:rPr>
+      </w:pPr>
+    </w:p>
+    <w:p>
+      <w:pPr>
+        <w:tabs>
+          <w:tab w:val="left" w:pos="3648"/>
+        </w:tabs>
+        <w:rPr>
+          <w:sz w:val="24"/>
+          <w:szCs w:val="24"/>
+        </w:rPr>
+      </w:pPr>
+    </w:p>
+    <w:p>
+      <w:pPr>
+        <w:tabs>
+          <w:tab w:val="left" w:pos="3648"/>
+        </w:tabs>
+        <w:rPr>
+          <w:sz w:val="24"/>
+          <w:szCs w:val="24"/>
+        </w:rPr>
+      </w:pPr>
+      <w:r>
+        <w:rPr>
+          <w:sz w:val="24"/>
+          <w:szCs w:val="24"/>
+        </w:rPr>
+        <w:t>Personal Website</w:t>
+      </w:r>
+    </w:p>
+    <w:p>
+      <w:pPr>
+        <w:tabs>
+          <w:tab w:val="left" w:pos="3648"/>
+        </w:tabs>
+        <w:rPr>
+          <w:sz w:val="24"/>
+          <w:szCs w:val="24"/>
+        </w:rPr>
+      </w:pPr>
+    </w:p>
+    <w:p>
+      <w:pPr>
+        <w:tabs>
+          <w:tab w:val="left" w:pos="3648"/>
+        </w:tabs>
+        <w:rPr>
+          <w:sz w:val="24"/>
+          <w:szCs w:val="24"/>
+        </w:rPr>
+      </w:pPr>
+    </w:p>
+    <w:p>
+      <w:pPr>
+        <w:tabs>
+          <w:tab w:val="left" w:pos="3648"/>
+        </w:tabs>
+        <w:rPr>
+          <w:sz w:val="24"/>
+          <w:szCs w:val="24"/>
+        </w:rPr>
+      </w:pPr>
+    </w:p>
+    <w:p>
+      <w:pPr>
+        <w:tabs>
+          <w:tab w:val="left" w:pos="3648"/>
+        </w:tabs>
+        <w:rPr>
+          <w:sz w:val="24"/>
+          <w:szCs w:val="24"/>
+        </w:rPr>
+      </w:pPr>
+    </w:p>
+    <w:p>
+      <w:pPr>
+        <w:tabs>
+          <w:tab w:val="left" w:pos="3648"/>
+        </w:tabs>
+        <w:rPr>
+          <w:sz w:val="24"/>
+          <w:szCs w:val="24"/>
+        </w:rPr>
+      </w:pPr>
+      <w:r>
+        <w:rPr>
+          <w:sz w:val="24"/>
+          <w:szCs w:val="24"/>
+        </w:rPr>
+        <w:t>4.</w:t>
+      </w:r>
+      <w:r>
+        <w:rPr>
+          <w:sz w:val="24"/>
+          <w:szCs w:val="24"/>
+        </w:rPr>
+        <w:t>What are the guidelines for evaluating the value of a website?</w:t>
+      </w:r>
+    </w:p>
+    <w:p>
+      <w:pPr>
+        <w:tabs>
+          <w:tab w:val="left" w:pos="3648"/>
+        </w:tabs>
+        <w:rPr>
+          <w:sz w:val="24"/>
+          <w:szCs w:val="24"/>
+        </w:rPr>
+      </w:pPr>
+    </w:p>
+    <w:p>
+      <w:pPr>
+        <w:tabs>
+          <w:tab w:val="left" w:pos="3648"/>
+        </w:tabs>
+        <w:rPr>
+          <w:sz w:val="24"/>
+          <w:szCs w:val="24"/>
+        </w:rPr>
+      </w:pPr>
+    </w:p>
+    <w:p>
+      <w:pPr>
+        <w:pStyle w:val="NormalWeb"/>
+        <w:spacing w:before="118" w:beforeAutospacing="0" w:after="320" w:afterAutospacing="0" w:line="0" w:lineRule="auto"/>
+        <w:textAlignment w:val="baseline"/>
+        <w:rPr>
+          <w:rFonts w:ascii="Arial" w:hAnsi="Arial" w:cs="Arial"/>
+          <w:color w:val="695D46"/>
+          <w:sz w:val="48"/>
+          <w:szCs w:val="48"/>
+        </w:rPr>
+      </w:pPr>
+    </w:p>
+    <w:p>
+      <w:pPr>
+        <w:tabs>
+          <w:tab w:val="left" w:pos="3648"/>
+        </w:tabs>
+        <w:rPr>
+          <w:sz w:val="24"/>
+          <w:szCs w:val="24"/>
+        </w:rPr>
+      </w:pPr>
+    </w:p>
+    <w:p>
+      <w:pPr>
+        <w:tabs>
+          <w:tab w:val="left" w:pos="3648"/>
+        </w:tabs>
+        <w:rPr>
+          <w:sz w:val="24"/>
+          <w:szCs w:val="24"/>
+        </w:rPr>
+      </w:pPr>
+    </w:p>
+    <w:p>
+      <w:pPr>
+        <w:tabs>
+          <w:tab w:val="left" w:pos="3648"/>
+        </w:tabs>
+        <w:rPr>
+          <w:sz w:val="24"/>
+          <w:szCs w:val="24"/>
+        </w:rPr>
+      </w:pPr>
+    </w:p>
+    <w:p>
+      <w:pPr>
+        <w:tabs>
+          <w:tab w:val="left" w:pos="3648"/>
+        </w:tabs>
+        <w:rPr>
+          <w:sz w:val="24"/>
+          <w:szCs w:val="24"/>
+        </w:rPr>
+      </w:pPr>
+    </w:p>
+    <w:p>
+      <w:pPr>
+        <w:tabs>
+          <w:tab w:val="left" w:pos="3648"/>
+        </w:tabs>
+        <w:rPr>
+          <w:sz w:val="24"/>
+          <w:szCs w:val="24"/>
+        </w:rPr>
+      </w:pPr>
+    </w:p>
+    <w:p>
+      <w:pPr>
+        <w:pStyle w:val="NormalWeb"/>
+        <w:numPr>
+          <w:ilvl w:val="0"/>
+          <w:numId w:val="6"/>
+        </w:numPr>
+        <w:spacing w:before="118" w:beforeAutospacing="0" w:after="320" w:afterAutospacing="0" w:line="0" w:lineRule="auto"/>
+        <w:ind w:left="656"/>
+        <w:textAlignment w:val="baseline"/>
+        <w:rPr>
+          <w:rFonts w:ascii="Arial" w:hAnsi="Arial" w:cs="Arial"/>
+          <w:color w:val="695D46"/>
+          <w:sz w:val="48"/>
+          <w:szCs w:val="48"/>
+        </w:rPr>
+      </w:pPr>
+      <w:r>
+        <w:t>4.</w:t>
+      </w:r>
+      <w:r>
+        <w:rPr>
+          <w:rFonts w:ascii="Arial" w:hAnsi="Arial" w:cs="Arial"/>
+          <w:color w:val="695D46"/>
+          <w:sz w:val="48"/>
+          <w:szCs w:val="48"/>
+        </w:rPr>
+        <w:t xml:space="preserve"> </w:t>
+      </w:r>
+      <w:r>
+        <w:rPr>
+          <w:rFonts w:ascii="Arial" w:hAnsi="Arial" w:cs="Arial"/>
+          <w:color w:val="695D46"/>
+          <w:sz w:val="48"/>
+          <w:szCs w:val="48"/>
+        </w:rPr>
+        <w:t xml:space="preserve">What are the </w:t>
+      </w:r>
+      <w:r>
+        <w:rPr>
+          <w:rFonts w:ascii="Arial" w:hAnsi="Arial" w:cs="Arial"/>
+          <w:color w:val="980000"/>
+          <w:sz w:val="48"/>
+          <w:szCs w:val="48"/>
+        </w:rPr>
+        <w:t>guidelines for evaluating the value of a</w:t>
+      </w:r>
+      <w:bookmarkStart w:id="0" w:name="_GoBack"/>
+      <w:bookmarkEnd w:id="0"/>
+      <w:r>
+        <w:rPr>
+          <w:rFonts w:ascii="Arial" w:hAnsi="Arial" w:cs="Arial"/>
+          <w:color w:val="980000"/>
+          <w:sz w:val="48"/>
+          <w:szCs w:val="48"/>
+        </w:rPr>
+        <w:t xml:space="preserve"> We</w:t>
+      </w:r>
+    </w:p>
+    <w:p>
+      <w:pPr>
+        <w:tabs>
+          <w:tab w:val="left" w:pos="3648"/>
+        </w:tabs>
+        <w:rPr>
+          <w:sz w:val="24"/>
+          <w:szCs w:val="24"/>
+        </w:rPr>
+      </w:pPr>
+    </w:p>
+    <w:p>
+      <w:pPr>
+        <w:tabs>
+          <w:tab w:val="left" w:pos="3648"/>
+        </w:tabs>
+        <w:rPr>
+          <w:sz w:val="24"/>
+          <w:szCs w:val="24"/>
+        </w:rPr>
+      </w:pPr>
+    </w:p>
+    <w:p>
+      <w:pPr>
+        <w:tabs>
+          <w:tab w:val="left" w:pos="3648"/>
+        </w:tabs>
+        <w:rPr>
+          <w:sz w:val="24"/>
+          <w:szCs w:val="24"/>
+        </w:rPr>
+      </w:pPr>
+    </w:p>
+    <w:p>
+      <w:pPr>
+        <w:tabs>
+          <w:tab w:val="left" w:pos="3648"/>
+        </w:tabs>
+        <w:rPr>
+          <w:sz w:val="24"/>
+          <w:szCs w:val="24"/>
+        </w:rPr>
+      </w:pPr>
+    </w:p>
+    <w:p>
+      <w:pPr>
+        <w:tabs>
+          <w:tab w:val="left" w:pos="3648"/>
+        </w:tabs>
+        <w:rPr>
+          <w:sz w:val="24"/>
+          <w:szCs w:val="24"/>
+        </w:rPr>
       </w:pPr>
     </w:p>
     <w:sectPr>
@@ -1072,6 +2441,232 @@
 <file path=word/numbering.xml><?xml version="1.0" encoding="utf-8"?>
 <w:numbering xmlns:wpc="http://schemas.microsoft.com/office/word/2010/wordprocessingCanvas" xmlns:cx="http://schemas.microsoft.com/office/drawing/2014/chartex" xmlns:cx1="http://schemas.microsoft.com/office/drawing/2015/9/8/chartex" xmlns:cx2="http://schemas.microsoft.com/office/drawing/2015/10/21/chartex" xmlns:cx3="http://schemas.microsoft.com/office/drawing/2016/5/9/chartex" xmlns:cx4="http://schemas.microsoft.com/office/drawing/2016/5/10/chartex" xmlns:cx5="http://schemas.microsoft.com/office/drawing/2016/5/11/chartex" xmlns:cx6="http://schemas.microsoft.com/office/drawing/2016/5/12/chartex" xmlns:cx7="http://schemas.microsoft.com/office/drawing/2016/5/13/chartex" xmlns:cx8="http://schemas.microsoft.com/office/drawing/2016/5/14/chartex" xmlns:mc="http://schemas.openxmlformats.org/markup-compatibility/2006" xmlns:aink="http://schemas.microsoft.com/office/drawing/2016/ink" xmlns:am3d="http://schemas.microsoft.com/office/drawing/2017/model3d" xmlns:o="urn:schemas-microsoft-com:office:office" xmlns:r="http://schemas.openxmlformats.org/officeDocument/2006/relationships" xmlns:m="http://schemas.openxmlformats.org/officeDocument/2006/math" xmlns:v="urn:schemas-microsoft-com:vml" xmlns:wp14="http://schemas.microsoft.com/office/word/2010/wordprocessingDrawing" xmlns:wp="http://schemas.openxmlformats.org/drawingml/2006/wordprocessingDrawing" xmlns:w10="urn:schemas-microsoft-com:office:word" xmlns:w="http://schemas.openxmlformats.org/wordprocessingml/2006/main" xmlns:w14="http://schemas.microsoft.com/office/word/2010/wordml" xmlns:w15="http://schemas.microsoft.com/office/word/2012/wordml" xmlns:w16cid="http://schemas.microsoft.com/office/word/2016/wordml/cid" xmlns:w16se="http://schemas.microsoft.com/office/word/2015/wordml/symex" xmlns:wpg="http://schemas.microsoft.com/office/word/2010/wordprocessingGroup" xmlns:wpi="http://schemas.microsoft.com/office/word/2010/wordprocessingInk" xmlns:wne="http://schemas.microsoft.com/office/word/2006/wordml" xmlns:wps="http://schemas.microsoft.com/office/word/2010/wordprocessingShape" mc:Ignorable="w14 w15 w16se w16cid wp14">
   <w:abstractNum w:abstractNumId="0" w15:restartNumberingAfterBreak="0">
+    <w:nsid w:val="1A61359E"/>
+    <w:multiLevelType w:val="multilevel"/>
+    <w:tmpl w:val="513AB264"/>
+    <w:lvl w:ilvl="0">
+      <w:start w:val="1"/>
+      <w:numFmt w:val="decimal"/>
+      <w:lvlText w:val="%1."/>
+      <w:lvlJc w:val="left"/>
+      <w:pPr>
+        <w:tabs>
+          <w:tab w:val="num" w:pos="720"/>
+        </w:tabs>
+        <w:ind w:left="720" w:hanging="360"/>
+      </w:pPr>
+    </w:lvl>
+    <w:lvl w:ilvl="1" w:tentative="1">
+      <w:start w:val="1"/>
+      <w:numFmt w:val="decimal"/>
+      <w:lvlText w:val="%2."/>
+      <w:lvlJc w:val="left"/>
+      <w:pPr>
+        <w:tabs>
+          <w:tab w:val="num" w:pos="1440"/>
+        </w:tabs>
+        <w:ind w:left="1440" w:hanging="360"/>
+      </w:pPr>
+    </w:lvl>
+    <w:lvl w:ilvl="2" w:tentative="1">
+      <w:start w:val="1"/>
+      <w:numFmt w:val="decimal"/>
+      <w:lvlText w:val="%3."/>
+      <w:lvlJc w:val="left"/>
+      <w:pPr>
+        <w:tabs>
+          <w:tab w:val="num" w:pos="2160"/>
+        </w:tabs>
+        <w:ind w:left="2160" w:hanging="360"/>
+      </w:pPr>
+    </w:lvl>
+    <w:lvl w:ilvl="3" w:tentative="1">
+      <w:start w:val="1"/>
+      <w:numFmt w:val="decimal"/>
+      <w:lvlText w:val="%4."/>
+      <w:lvlJc w:val="left"/>
+      <w:pPr>
+        <w:tabs>
+          <w:tab w:val="num" w:pos="2880"/>
+        </w:tabs>
+        <w:ind w:left="2880" w:hanging="360"/>
+      </w:pPr>
+    </w:lvl>
+    <w:lvl w:ilvl="4" w:tentative="1">
+      <w:start w:val="1"/>
+      <w:numFmt w:val="decimal"/>
+      <w:lvlText w:val="%5."/>
+      <w:lvlJc w:val="left"/>
+      <w:pPr>
+        <w:tabs>
+          <w:tab w:val="num" w:pos="3600"/>
+        </w:tabs>
+        <w:ind w:left="3600" w:hanging="360"/>
+      </w:pPr>
+    </w:lvl>
+    <w:lvl w:ilvl="5" w:tentative="1">
+      <w:start w:val="1"/>
+      <w:numFmt w:val="decimal"/>
+      <w:lvlText w:val="%6."/>
+      <w:lvlJc w:val="left"/>
+      <w:pPr>
+        <w:tabs>
+          <w:tab w:val="num" w:pos="4320"/>
+        </w:tabs>
+        <w:ind w:left="4320" w:hanging="360"/>
+      </w:pPr>
+    </w:lvl>
+    <w:lvl w:ilvl="6" w:tentative="1">
+      <w:start w:val="1"/>
+      <w:numFmt w:val="decimal"/>
+      <w:lvlText w:val="%7."/>
+      <w:lvlJc w:val="left"/>
+      <w:pPr>
+        <w:tabs>
+          <w:tab w:val="num" w:pos="5040"/>
+        </w:tabs>
+        <w:ind w:left="5040" w:hanging="360"/>
+      </w:pPr>
+    </w:lvl>
+    <w:lvl w:ilvl="7" w:tentative="1">
+      <w:start w:val="1"/>
+      <w:numFmt w:val="decimal"/>
+      <w:lvlText w:val="%8."/>
+      <w:lvlJc w:val="left"/>
+      <w:pPr>
+        <w:tabs>
+          <w:tab w:val="num" w:pos="5760"/>
+        </w:tabs>
+        <w:ind w:left="5760" w:hanging="360"/>
+      </w:pPr>
+    </w:lvl>
+    <w:lvl w:ilvl="8" w:tentative="1">
+      <w:start w:val="1"/>
+      <w:numFmt w:val="decimal"/>
+      <w:lvlText w:val="%9."/>
+      <w:lvlJc w:val="left"/>
+      <w:pPr>
+        <w:tabs>
+          <w:tab w:val="num" w:pos="6480"/>
+        </w:tabs>
+        <w:ind w:left="6480" w:hanging="360"/>
+      </w:pPr>
+    </w:lvl>
+  </w:abstractNum>
+  <w:abstractNum w:abstractNumId="1" w15:restartNumberingAfterBreak="0">
+    <w:nsid w:val="1CE1207C"/>
+    <w:multiLevelType w:val="multilevel"/>
+    <w:tmpl w:val="D4BCD91A"/>
+    <w:lvl w:ilvl="0">
+      <w:start w:val="1"/>
+      <w:numFmt w:val="decimal"/>
+      <w:lvlText w:val="%1."/>
+      <w:lvlJc w:val="left"/>
+      <w:pPr>
+        <w:tabs>
+          <w:tab w:val="num" w:pos="720"/>
+        </w:tabs>
+        <w:ind w:left="720" w:hanging="360"/>
+      </w:pPr>
+    </w:lvl>
+    <w:lvl w:ilvl="1" w:tentative="1">
+      <w:start w:val="1"/>
+      <w:numFmt w:val="decimal"/>
+      <w:lvlText w:val="%2."/>
+      <w:lvlJc w:val="left"/>
+      <w:pPr>
+        <w:tabs>
+          <w:tab w:val="num" w:pos="1440"/>
+        </w:tabs>
+        <w:ind w:left="1440" w:hanging="360"/>
+      </w:pPr>
+    </w:lvl>
+    <w:lvl w:ilvl="2" w:tentative="1">
+      <w:start w:val="1"/>
+      <w:numFmt w:val="decimal"/>
+      <w:lvlText w:val="%3."/>
+      <w:lvlJc w:val="left"/>
+      <w:pPr>
+        <w:tabs>
+          <w:tab w:val="num" w:pos="2160"/>
+        </w:tabs>
+        <w:ind w:left="2160" w:hanging="360"/>
+      </w:pPr>
+    </w:lvl>
+    <w:lvl w:ilvl="3" w:tentative="1">
+      <w:start w:val="1"/>
+      <w:numFmt w:val="decimal"/>
+      <w:lvlText w:val="%4."/>
+      <w:lvlJc w:val="left"/>
+      <w:pPr>
+        <w:tabs>
+          <w:tab w:val="num" w:pos="2880"/>
+        </w:tabs>
+        <w:ind w:left="2880" w:hanging="360"/>
+      </w:pPr>
+    </w:lvl>
+    <w:lvl w:ilvl="4" w:tentative="1">
+      <w:start w:val="1"/>
+      <w:numFmt w:val="decimal"/>
+      <w:lvlText w:val="%5."/>
+      <w:lvlJc w:val="left"/>
+      <w:pPr>
+        <w:tabs>
+          <w:tab w:val="num" w:pos="3600"/>
+        </w:tabs>
+        <w:ind w:left="3600" w:hanging="360"/>
+      </w:pPr>
+    </w:lvl>
+    <w:lvl w:ilvl="5" w:tentative="1">
+      <w:start w:val="1"/>
+      <w:numFmt w:val="decimal"/>
+      <w:lvlText w:val="%6."/>
+      <w:lvlJc w:val="left"/>
+      <w:pPr>
+        <w:tabs>
+          <w:tab w:val="num" w:pos="4320"/>
+        </w:tabs>
+        <w:ind w:left="4320" w:hanging="360"/>
+      </w:pPr>
+    </w:lvl>
+    <w:lvl w:ilvl="6" w:tentative="1">
+      <w:start w:val="1"/>
+      <w:numFmt w:val="decimal"/>
+      <w:lvlText w:val="%7."/>
+      <w:lvlJc w:val="left"/>
+      <w:pPr>
+        <w:tabs>
+          <w:tab w:val="num" w:pos="5040"/>
+        </w:tabs>
+        <w:ind w:left="5040" w:hanging="360"/>
+      </w:pPr>
+    </w:lvl>
+    <w:lvl w:ilvl="7" w:tentative="1">
+      <w:start w:val="1"/>
+      <w:numFmt w:val="decimal"/>
+      <w:lvlText w:val="%8."/>
+      <w:lvlJc w:val="left"/>
+      <w:pPr>
+        <w:tabs>
+          <w:tab w:val="num" w:pos="5760"/>
+        </w:tabs>
+        <w:ind w:left="5760" w:hanging="360"/>
+      </w:pPr>
+    </w:lvl>
+    <w:lvl w:ilvl="8" w:tentative="1">
+      <w:start w:val="1"/>
+      <w:numFmt w:val="decimal"/>
+      <w:lvlText w:val="%9."/>
+      <w:lvlJc w:val="left"/>
+      <w:pPr>
+        <w:tabs>
+          <w:tab w:val="num" w:pos="6480"/>
+        </w:tabs>
+        <w:ind w:left="6480" w:hanging="360"/>
+      </w:pPr>
+    </w:lvl>
+  </w:abstractNum>
+  <w:abstractNum w:abstractNumId="2" w15:restartNumberingAfterBreak="0">
     <w:nsid w:val="25CA69A7"/>
     <w:multiLevelType w:val="hybridMultilevel"/>
     <w:tmpl w:val="E58A6878"/>
@@ -1184,7 +2779,7 @@
       </w:rPr>
     </w:lvl>
   </w:abstractNum>
-  <w:abstractNum w:abstractNumId="1" w15:restartNumberingAfterBreak="0">
+  <w:abstractNum w:abstractNumId="3" w15:restartNumberingAfterBreak="0">
     <w:nsid w:val="28F74A2F"/>
     <w:multiLevelType w:val="multilevel"/>
     <w:tmpl w:val="B4907C82"/>
@@ -1306,10 +2901,292 @@
       </w:rPr>
     </w:lvl>
   </w:abstractNum>
+  <w:abstractNum w:abstractNumId="4" w15:restartNumberingAfterBreak="0">
+    <w:nsid w:val="29E60F0E"/>
+    <w:multiLevelType w:val="hybridMultilevel"/>
+    <w:tmpl w:val="92ECFB00"/>
+    <w:lvl w:ilvl="0" w:tplc="CC2E9A08">
+      <w:start w:val="1"/>
+      <w:numFmt w:val="lowerLetter"/>
+      <w:lvlText w:val="%1."/>
+      <w:lvlJc w:val="left"/>
+      <w:pPr>
+        <w:ind w:left="1080" w:hanging="360"/>
+      </w:pPr>
+      <w:rPr>
+        <w:rFonts w:hint="default"/>
+      </w:rPr>
+    </w:lvl>
+    <w:lvl w:ilvl="1" w:tplc="04090019" w:tentative="1">
+      <w:start w:val="1"/>
+      <w:numFmt w:val="lowerLetter"/>
+      <w:lvlText w:val="%2."/>
+      <w:lvlJc w:val="left"/>
+      <w:pPr>
+        <w:ind w:left="1800" w:hanging="360"/>
+      </w:pPr>
+    </w:lvl>
+    <w:lvl w:ilvl="2" w:tplc="0409001B" w:tentative="1">
+      <w:start w:val="1"/>
+      <w:numFmt w:val="lowerRoman"/>
+      <w:lvlText w:val="%3."/>
+      <w:lvlJc w:val="right"/>
+      <w:pPr>
+        <w:ind w:left="2520" w:hanging="180"/>
+      </w:pPr>
+    </w:lvl>
+    <w:lvl w:ilvl="3" w:tplc="0409000F" w:tentative="1">
+      <w:start w:val="1"/>
+      <w:numFmt w:val="decimal"/>
+      <w:lvlText w:val="%4."/>
+      <w:lvlJc w:val="left"/>
+      <w:pPr>
+        <w:ind w:left="3240" w:hanging="360"/>
+      </w:pPr>
+    </w:lvl>
+    <w:lvl w:ilvl="4" w:tplc="04090019" w:tentative="1">
+      <w:start w:val="1"/>
+      <w:numFmt w:val="lowerLetter"/>
+      <w:lvlText w:val="%5."/>
+      <w:lvlJc w:val="left"/>
+      <w:pPr>
+        <w:ind w:left="3960" w:hanging="360"/>
+      </w:pPr>
+    </w:lvl>
+    <w:lvl w:ilvl="5" w:tplc="0409001B" w:tentative="1">
+      <w:start w:val="1"/>
+      <w:numFmt w:val="lowerRoman"/>
+      <w:lvlText w:val="%6."/>
+      <w:lvlJc w:val="right"/>
+      <w:pPr>
+        <w:ind w:left="4680" w:hanging="180"/>
+      </w:pPr>
+    </w:lvl>
+    <w:lvl w:ilvl="6" w:tplc="0409000F" w:tentative="1">
+      <w:start w:val="1"/>
+      <w:numFmt w:val="decimal"/>
+      <w:lvlText w:val="%7."/>
+      <w:lvlJc w:val="left"/>
+      <w:pPr>
+        <w:ind w:left="5400" w:hanging="360"/>
+      </w:pPr>
+    </w:lvl>
+    <w:lvl w:ilvl="7" w:tplc="04090019" w:tentative="1">
+      <w:start w:val="1"/>
+      <w:numFmt w:val="lowerLetter"/>
+      <w:lvlText w:val="%8."/>
+      <w:lvlJc w:val="left"/>
+      <w:pPr>
+        <w:ind w:left="6120" w:hanging="360"/>
+      </w:pPr>
+    </w:lvl>
+    <w:lvl w:ilvl="8" w:tplc="0409001B" w:tentative="1">
+      <w:start w:val="1"/>
+      <w:numFmt w:val="lowerRoman"/>
+      <w:lvlText w:val="%9."/>
+      <w:lvlJc w:val="right"/>
+      <w:pPr>
+        <w:ind w:left="6840" w:hanging="180"/>
+      </w:pPr>
+    </w:lvl>
+  </w:abstractNum>
+  <w:abstractNum w:abstractNumId="5" w15:restartNumberingAfterBreak="0">
+    <w:nsid w:val="5A3152A6"/>
+    <w:multiLevelType w:val="hybridMultilevel"/>
+    <w:tmpl w:val="3996B1F4"/>
+    <w:lvl w:ilvl="0" w:tplc="6436C946">
+      <w:start w:val="1"/>
+      <w:numFmt w:val="lowerLetter"/>
+      <w:lvlText w:val="%1."/>
+      <w:lvlJc w:val="left"/>
+      <w:pPr>
+        <w:ind w:left="1080" w:hanging="360"/>
+      </w:pPr>
+      <w:rPr>
+        <w:rFonts w:hint="default"/>
+      </w:rPr>
+    </w:lvl>
+    <w:lvl w:ilvl="1" w:tplc="04090019" w:tentative="1">
+      <w:start w:val="1"/>
+      <w:numFmt w:val="lowerLetter"/>
+      <w:lvlText w:val="%2."/>
+      <w:lvlJc w:val="left"/>
+      <w:pPr>
+        <w:ind w:left="1800" w:hanging="360"/>
+      </w:pPr>
+    </w:lvl>
+    <w:lvl w:ilvl="2" w:tplc="0409001B" w:tentative="1">
+      <w:start w:val="1"/>
+      <w:numFmt w:val="lowerRoman"/>
+      <w:lvlText w:val="%3."/>
+      <w:lvlJc w:val="right"/>
+      <w:pPr>
+        <w:ind w:left="2520" w:hanging="180"/>
+      </w:pPr>
+    </w:lvl>
+    <w:lvl w:ilvl="3" w:tplc="0409000F" w:tentative="1">
+      <w:start w:val="1"/>
+      <w:numFmt w:val="decimal"/>
+      <w:lvlText w:val="%4."/>
+      <w:lvlJc w:val="left"/>
+      <w:pPr>
+        <w:ind w:left="3240" w:hanging="360"/>
+      </w:pPr>
+    </w:lvl>
+    <w:lvl w:ilvl="4" w:tplc="04090019" w:tentative="1">
+      <w:start w:val="1"/>
+      <w:numFmt w:val="lowerLetter"/>
+      <w:lvlText w:val="%5."/>
+      <w:lvlJc w:val="left"/>
+      <w:pPr>
+        <w:ind w:left="3960" w:hanging="360"/>
+      </w:pPr>
+    </w:lvl>
+    <w:lvl w:ilvl="5" w:tplc="0409001B" w:tentative="1">
+      <w:start w:val="1"/>
+      <w:numFmt w:val="lowerRoman"/>
+      <w:lvlText w:val="%6."/>
+      <w:lvlJc w:val="right"/>
+      <w:pPr>
+        <w:ind w:left="4680" w:hanging="180"/>
+      </w:pPr>
+    </w:lvl>
+    <w:lvl w:ilvl="6" w:tplc="0409000F" w:tentative="1">
+      <w:start w:val="1"/>
+      <w:numFmt w:val="decimal"/>
+      <w:lvlText w:val="%7."/>
+      <w:lvlJc w:val="left"/>
+      <w:pPr>
+        <w:ind w:left="5400" w:hanging="360"/>
+      </w:pPr>
+    </w:lvl>
+    <w:lvl w:ilvl="7" w:tplc="04090019" w:tentative="1">
+      <w:start w:val="1"/>
+      <w:numFmt w:val="lowerLetter"/>
+      <w:lvlText w:val="%8."/>
+      <w:lvlJc w:val="left"/>
+      <w:pPr>
+        <w:ind w:left="6120" w:hanging="360"/>
+      </w:pPr>
+    </w:lvl>
+    <w:lvl w:ilvl="8" w:tplc="0409001B" w:tentative="1">
+      <w:start w:val="1"/>
+      <w:numFmt w:val="lowerRoman"/>
+      <w:lvlText w:val="%9."/>
+      <w:lvlJc w:val="right"/>
+      <w:pPr>
+        <w:ind w:left="6840" w:hanging="180"/>
+      </w:pPr>
+    </w:lvl>
+  </w:abstractNum>
+  <w:abstractNum w:abstractNumId="6" w15:restartNumberingAfterBreak="0">
+    <w:nsid w:val="6D581553"/>
+    <w:multiLevelType w:val="hybridMultilevel"/>
+    <w:tmpl w:val="627A58B8"/>
+    <w:lvl w:ilvl="0" w:tplc="B2BA03DC">
+      <w:start w:val="1"/>
+      <w:numFmt w:val="lowerLetter"/>
+      <w:lvlText w:val="%1."/>
+      <w:lvlJc w:val="left"/>
+      <w:pPr>
+        <w:ind w:left="1056" w:hanging="360"/>
+      </w:pPr>
+      <w:rPr>
+        <w:rFonts w:hint="default"/>
+      </w:rPr>
+    </w:lvl>
+    <w:lvl w:ilvl="1" w:tplc="04090019" w:tentative="1">
+      <w:start w:val="1"/>
+      <w:numFmt w:val="lowerLetter"/>
+      <w:lvlText w:val="%2."/>
+      <w:lvlJc w:val="left"/>
+      <w:pPr>
+        <w:ind w:left="1776" w:hanging="360"/>
+      </w:pPr>
+    </w:lvl>
+    <w:lvl w:ilvl="2" w:tplc="0409001B" w:tentative="1">
+      <w:start w:val="1"/>
+      <w:numFmt w:val="lowerRoman"/>
+      <w:lvlText w:val="%3."/>
+      <w:lvlJc w:val="right"/>
+      <w:pPr>
+        <w:ind w:left="2496" w:hanging="180"/>
+      </w:pPr>
+    </w:lvl>
+    <w:lvl w:ilvl="3" w:tplc="0409000F" w:tentative="1">
+      <w:start w:val="1"/>
+      <w:numFmt w:val="decimal"/>
+      <w:lvlText w:val="%4."/>
+      <w:lvlJc w:val="left"/>
+      <w:pPr>
+        <w:ind w:left="3216" w:hanging="360"/>
+      </w:pPr>
+    </w:lvl>
+    <w:lvl w:ilvl="4" w:tplc="04090019" w:tentative="1">
+      <w:start w:val="1"/>
+      <w:numFmt w:val="lowerLetter"/>
+      <w:lvlText w:val="%5."/>
+      <w:lvlJc w:val="left"/>
+      <w:pPr>
+        <w:ind w:left="3936" w:hanging="360"/>
+      </w:pPr>
+    </w:lvl>
+    <w:lvl w:ilvl="5" w:tplc="0409001B" w:tentative="1">
+      <w:start w:val="1"/>
+      <w:numFmt w:val="lowerRoman"/>
+      <w:lvlText w:val="%6."/>
+      <w:lvlJc w:val="right"/>
+      <w:pPr>
+        <w:ind w:left="4656" w:hanging="180"/>
+      </w:pPr>
+    </w:lvl>
+    <w:lvl w:ilvl="6" w:tplc="0409000F" w:tentative="1">
+      <w:start w:val="1"/>
+      <w:numFmt w:val="decimal"/>
+      <w:lvlText w:val="%7."/>
+      <w:lvlJc w:val="left"/>
+      <w:pPr>
+        <w:ind w:left="5376" w:hanging="360"/>
+      </w:pPr>
+    </w:lvl>
+    <w:lvl w:ilvl="7" w:tplc="04090019" w:tentative="1">
+      <w:start w:val="1"/>
+      <w:numFmt w:val="lowerLetter"/>
+      <w:lvlText w:val="%8."/>
+      <w:lvlJc w:val="left"/>
+      <w:pPr>
+        <w:ind w:left="6096" w:hanging="360"/>
+      </w:pPr>
+    </w:lvl>
+    <w:lvl w:ilvl="8" w:tplc="0409001B" w:tentative="1">
+      <w:start w:val="1"/>
+      <w:numFmt w:val="lowerRoman"/>
+      <w:lvlText w:val="%9."/>
+      <w:lvlJc w:val="right"/>
+      <w:pPr>
+        <w:ind w:left="6816" w:hanging="180"/>
+      </w:pPr>
+    </w:lvl>
+  </w:abstractNum>
   <w:num w:numId="1">
+    <w:abstractNumId w:val="3"/>
+  </w:num>
+  <w:num w:numId="2">
+    <w:abstractNumId w:val="2"/>
+  </w:num>
+  <w:num w:numId="3">
+    <w:abstractNumId w:val="4"/>
+  </w:num>
+  <w:num w:numId="4">
+    <w:abstractNumId w:val="6"/>
+  </w:num>
+  <w:num w:numId="5">
+    <w:abstractNumId w:val="5"/>
+  </w:num>
+  <w:num w:numId="6">
     <w:abstractNumId w:val="1"/>
   </w:num>
-  <w:num w:numId="2">
+  <w:num w:numId="7">
     <w:abstractNumId w:val="0"/>
   </w:num>
 </w:numbering>
@@ -1736,6 +3613,7 @@
   <w:style w:type="character" w:default="1" w:styleId="DefaultParagraphFont">
     <w:name w:val="Default Paragraph Font"/>
     <w:uiPriority w:val="1"/>
+    <w:semiHidden/>
     <w:unhideWhenUsed/>
   </w:style>
   <w:style w:type="table" w:default="1" w:styleId="TableNormal">
@@ -1805,6 +3683,17 @@
       <w:sz w:val="36"/>
       <w:szCs w:val="36"/>
     </w:rPr>
+  </w:style>
+  <w:style w:type="paragraph" w:styleId="ListParagraph">
+    <w:name w:val="List Paragraph"/>
+    <w:basedOn w:val="Normal"/>
+    <w:uiPriority w:val="34"/>
+    <w:qFormat/>
+    <w:rsid w:val="000077EA"/>
+    <w:pPr>
+      <w:ind w:left="720"/>
+      <w:contextualSpacing/>
+    </w:pPr>
   </w:style>
 </w:styles>
 </file>
@@ -2075,7 +3964,7 @@
 </file>
 
 <file path=customXml/itemProps1.xml><?xml version="1.0" encoding="utf-8"?>
-<ds:datastoreItem xmlns:ds="http://schemas.openxmlformats.org/officeDocument/2006/customXml" ds:itemID="{CA38461C-3410-4C40-A0D2-5DCCA443402F}">
+<ds:datastoreItem xmlns:ds="http://schemas.openxmlformats.org/officeDocument/2006/customXml" ds:itemID="{EC68A311-989F-45D2-BAEC-E36F16AC79EE}">
   <ds:schemaRefs>
     <ds:schemaRef ds:uri="http://schemas.openxmlformats.org/officeDocument/2006/bibliography"/>
   </ds:schemaRefs>

</xml_diff>